<commit_message>
Mise à jour V2
</commit_message>
<xml_diff>
--- a/Projet 4_OCR_AUBRUN_Eric_V2.docx
+++ b/Projet 4_OCR_AUBRUN_Eric_V2.docx
@@ -1,6 +1,6 @@
 
 <file path=word/document.xml><?xml version="1.0" encoding="utf-8"?>
-<w:document xmlns:wpc="http://schemas.microsoft.com/office/word/2010/wordprocessingCanvas" xmlns:cx="http://schemas.microsoft.com/office/drawing/2014/chartex" xmlns:cx1="http://schemas.microsoft.com/office/drawing/2015/9/8/chartex" xmlns:cx2="http://schemas.microsoft.com/office/drawing/2015/10/21/chartex" xmlns:cx3="http://schemas.microsoft.com/office/drawing/2016/5/9/chartex" xmlns:cx4="http://schemas.microsoft.com/office/drawing/2016/5/10/chartex" xmlns:cx5="http://schemas.microsoft.com/office/drawing/2016/5/11/chartex" xmlns:cx6="http://schemas.microsoft.com/office/drawing/2016/5/12/chartex" xmlns:cx7="http://schemas.microsoft.com/office/drawing/2016/5/13/chartex" xmlns:cx8="http://schemas.microsoft.com/office/drawing/2016/5/14/chartex" xmlns:mc="http://schemas.openxmlformats.org/markup-compatibility/2006" xmlns:aink="http://schemas.microsoft.com/office/drawing/2016/ink" xmlns:am3d="http://schemas.microsoft.com/office/drawing/2017/model3d" xmlns:o="urn:schemas-microsoft-com:office:office" xmlns:r="http://schemas.openxmlformats.org/officeDocument/2006/relationships" xmlns:m="http://schemas.openxmlformats.org/officeDocument/2006/math" xmlns:v="urn:schemas-microsoft-com:vml" xmlns:wp14="http://schemas.microsoft.com/office/word/2010/wordprocessingDrawing" xmlns:wp="http://schemas.openxmlformats.org/drawingml/2006/wordprocessingDrawing" xmlns:w10="urn:schemas-microsoft-com:office:word" xmlns:w="http://schemas.openxmlformats.org/wordprocessingml/2006/main" xmlns:w14="http://schemas.microsoft.com/office/word/2010/wordml" xmlns:w15="http://schemas.microsoft.com/office/word/2012/wordml" xmlns:w16cid="http://schemas.microsoft.com/office/word/2016/wordml/cid" xmlns:w16se="http://schemas.microsoft.com/office/word/2015/wordml/symex" xmlns:wpg="http://schemas.microsoft.com/office/word/2010/wordprocessingGroup" xmlns:wpi="http://schemas.microsoft.com/office/word/2010/wordprocessingInk" xmlns:wne="http://schemas.microsoft.com/office/word/2006/wordml" xmlns:wps="http://schemas.microsoft.com/office/word/2010/wordprocessingShape" mc:Ignorable="w14 w15 w16se w16cid wp14">
+<w:document xmlns:wpc="http://schemas.microsoft.com/office/word/2010/wordprocessingCanvas" xmlns:cx="http://schemas.microsoft.com/office/drawing/2014/chartex" xmlns:cx1="http://schemas.microsoft.com/office/drawing/2015/9/8/chartex" xmlns:mc="http://schemas.openxmlformats.org/markup-compatibility/2006" xmlns:o="urn:schemas-microsoft-com:office:office" xmlns:r="http://schemas.openxmlformats.org/officeDocument/2006/relationships" xmlns:m="http://schemas.openxmlformats.org/officeDocument/2006/math" xmlns:v="urn:schemas-microsoft-com:vml" xmlns:wp14="http://schemas.microsoft.com/office/word/2010/wordprocessingDrawing" xmlns:wp="http://schemas.openxmlformats.org/drawingml/2006/wordprocessingDrawing" xmlns:w10="urn:schemas-microsoft-com:office:word" xmlns:w="http://schemas.openxmlformats.org/wordprocessingml/2006/main" xmlns:w14="http://schemas.microsoft.com/office/word/2010/wordml" xmlns:w15="http://schemas.microsoft.com/office/word/2012/wordml" xmlns:w16se="http://schemas.microsoft.com/office/word/2015/wordml/symex" xmlns:wpg="http://schemas.microsoft.com/office/word/2010/wordprocessingGroup" xmlns:wpi="http://schemas.microsoft.com/office/word/2010/wordprocessingInk" xmlns:wne="http://schemas.microsoft.com/office/word/2006/wordml" xmlns:wps="http://schemas.microsoft.com/office/word/2010/wordprocessingShape" mc:Ignorable="w14 w15 w16se wp14">
   <w:body>
     <w:p>
       <w:pPr>
@@ -550,6 +550,8 @@
         </w:rPr>
         <w:t>18 septembre 2019</w:t>
       </w:r>
+      <w:bookmarkStart w:id="0" w:name="_GoBack"/>
+      <w:bookmarkEnd w:id="0"/>
     </w:p>
     <w:p>
       <w:pPr>
@@ -601,8 +603,8 @@
           <w:bCs w:val="0"/>
           <w:caps w:val="0"/>
           <w:noProof/>
-          <w:sz w:val="24"/>
-          <w:szCs w:val="24"/>
+          <w:sz w:val="22"/>
+          <w:szCs w:val="22"/>
           <w:lang w:eastAsia="fr-FR"/>
         </w:rPr>
       </w:pPr>
@@ -627,7 +629,7 @@
         </w:rPr>
         <w:fldChar w:fldCharType="separate"/>
       </w:r>
-      <w:hyperlink w:anchor="_Toc19663135" w:history="1">
+      <w:hyperlink w:anchor="_Toc19807757" w:history="1">
         <w:r>
           <w:rPr>
             <w:rStyle w:val="Lienhypertexte"/>
@@ -656,7 +658,7 @@
             <w:noProof/>
             <w:webHidden/>
           </w:rPr>
-          <w:instrText xml:space="preserve"> PAGEREF _Toc19663135 \h </w:instrText>
+          <w:instrText xml:space="preserve"> PAGEREF _Toc19807757 \h </w:instrText>
         </w:r>
         <w:r>
           <w:rPr>
@@ -699,12 +701,12 @@
           <w:bCs w:val="0"/>
           <w:caps w:val="0"/>
           <w:noProof/>
-          <w:sz w:val="24"/>
-          <w:szCs w:val="24"/>
+          <w:sz w:val="22"/>
+          <w:szCs w:val="22"/>
           <w:lang w:eastAsia="fr-FR"/>
         </w:rPr>
       </w:pPr>
-      <w:hyperlink w:anchor="_Toc19663136" w:history="1">
+      <w:hyperlink w:anchor="_Toc19807758" w:history="1">
         <w:r>
           <w:rPr>
             <w:rStyle w:val="Lienhypertexte"/>
@@ -733,7 +735,7 @@
             <w:noProof/>
             <w:webHidden/>
           </w:rPr>
-          <w:instrText xml:space="preserve"> PAGEREF _Toc19663136 \h </w:instrText>
+          <w:instrText xml:space="preserve"> PAGEREF _Toc19807758 \h </w:instrText>
         </w:r>
         <w:r>
           <w:rPr>
@@ -775,12 +777,12 @@
           <w:rFonts w:eastAsiaTheme="minorEastAsia" w:cstheme="minorBidi"/>
           <w:smallCaps w:val="0"/>
           <w:noProof/>
-          <w:sz w:val="24"/>
-          <w:szCs w:val="24"/>
+          <w:sz w:val="22"/>
+          <w:szCs w:val="22"/>
           <w:lang w:eastAsia="fr-FR"/>
         </w:rPr>
       </w:pPr>
-      <w:hyperlink w:anchor="_Toc19663137" w:history="1">
+      <w:hyperlink w:anchor="_Toc19807759" w:history="1">
         <w:r>
           <w:rPr>
             <w:rStyle w:val="Lienhypertexte"/>
@@ -795,8 +797,8 @@
             <w:rFonts w:eastAsiaTheme="minorEastAsia" w:cstheme="minorBidi"/>
             <w:smallCaps w:val="0"/>
             <w:noProof/>
-            <w:sz w:val="24"/>
-            <w:szCs w:val="24"/>
+            <w:sz w:val="22"/>
+            <w:szCs w:val="22"/>
             <w:lang w:eastAsia="fr-FR"/>
           </w:rPr>
           <w:tab/>
@@ -829,7 +831,7 @@
             <w:noProof/>
             <w:webHidden/>
           </w:rPr>
-          <w:instrText xml:space="preserve"> PAGEREF _Toc19663137 \h </w:instrText>
+          <w:instrText xml:space="preserve"> PAGEREF _Toc19807759 \h </w:instrText>
         </w:r>
         <w:r>
           <w:rPr>
@@ -871,12 +873,12 @@
           <w:rFonts w:eastAsiaTheme="minorEastAsia" w:cstheme="minorBidi"/>
           <w:smallCaps w:val="0"/>
           <w:noProof/>
-          <w:sz w:val="24"/>
-          <w:szCs w:val="24"/>
+          <w:sz w:val="22"/>
+          <w:szCs w:val="22"/>
           <w:lang w:eastAsia="fr-FR"/>
         </w:rPr>
       </w:pPr>
-      <w:hyperlink w:anchor="_Toc19663138" w:history="1">
+      <w:hyperlink w:anchor="_Toc19807760" w:history="1">
         <w:r>
           <w:rPr>
             <w:rStyle w:val="Lienhypertexte"/>
@@ -891,8 +893,8 @@
             <w:rFonts w:eastAsiaTheme="minorEastAsia" w:cstheme="minorBidi"/>
             <w:smallCaps w:val="0"/>
             <w:noProof/>
-            <w:sz w:val="24"/>
-            <w:szCs w:val="24"/>
+            <w:sz w:val="22"/>
+            <w:szCs w:val="22"/>
             <w:lang w:eastAsia="fr-FR"/>
           </w:rPr>
           <w:tab/>
@@ -925,7 +927,7 @@
             <w:noProof/>
             <w:webHidden/>
           </w:rPr>
-          <w:instrText xml:space="preserve"> PAGEREF _Toc19663138 \h </w:instrText>
+          <w:instrText xml:space="preserve"> PAGEREF _Toc19807760 \h </w:instrText>
         </w:r>
         <w:r>
           <w:rPr>
@@ -967,12 +969,12 @@
           <w:rFonts w:eastAsiaTheme="minorEastAsia" w:cstheme="minorBidi"/>
           <w:smallCaps w:val="0"/>
           <w:noProof/>
-          <w:sz w:val="24"/>
-          <w:szCs w:val="24"/>
+          <w:sz w:val="22"/>
+          <w:szCs w:val="22"/>
           <w:lang w:eastAsia="fr-FR"/>
         </w:rPr>
       </w:pPr>
-      <w:hyperlink w:anchor="_Toc19663139" w:history="1">
+      <w:hyperlink w:anchor="_Toc19807761" w:history="1">
         <w:r>
           <w:rPr>
             <w:rStyle w:val="Lienhypertexte"/>
@@ -987,8 +989,8 @@
             <w:rFonts w:eastAsiaTheme="minorEastAsia" w:cstheme="minorBidi"/>
             <w:smallCaps w:val="0"/>
             <w:noProof/>
-            <w:sz w:val="24"/>
-            <w:szCs w:val="24"/>
+            <w:sz w:val="22"/>
+            <w:szCs w:val="22"/>
             <w:lang w:eastAsia="fr-FR"/>
           </w:rPr>
           <w:tab/>
@@ -1021,7 +1023,7 @@
             <w:noProof/>
             <w:webHidden/>
           </w:rPr>
-          <w:instrText xml:space="preserve"> PAGEREF _Toc19663139 \h </w:instrText>
+          <w:instrText xml:space="preserve"> PAGEREF _Toc19807761 \h </w:instrText>
         </w:r>
         <w:r>
           <w:rPr>
@@ -1065,12 +1067,12 @@
           <w:bCs w:val="0"/>
           <w:caps w:val="0"/>
           <w:noProof/>
-          <w:sz w:val="24"/>
-          <w:szCs w:val="24"/>
+          <w:sz w:val="22"/>
+          <w:szCs w:val="22"/>
           <w:lang w:eastAsia="fr-FR"/>
         </w:rPr>
       </w:pPr>
-      <w:hyperlink w:anchor="_Toc19663140" w:history="1">
+      <w:hyperlink w:anchor="_Toc19807762" w:history="1">
         <w:r>
           <w:rPr>
             <w:rStyle w:val="Lienhypertexte"/>
@@ -1087,8 +1089,8 @@
             <w:bCs w:val="0"/>
             <w:caps w:val="0"/>
             <w:noProof/>
-            <w:sz w:val="24"/>
-            <w:szCs w:val="24"/>
+            <w:sz w:val="22"/>
+            <w:szCs w:val="22"/>
             <w:lang w:eastAsia="fr-FR"/>
           </w:rPr>
           <w:tab/>
@@ -1121,7 +1123,7 @@
             <w:noProof/>
             <w:webHidden/>
           </w:rPr>
-          <w:instrText xml:space="preserve"> PAGEREF _Toc19663140 \h </w:instrText>
+          <w:instrText xml:space="preserve"> PAGEREF _Toc19807762 \h </w:instrText>
         </w:r>
         <w:r>
           <w:rPr>
@@ -1163,12 +1165,12 @@
           <w:rFonts w:eastAsiaTheme="minorEastAsia" w:cstheme="minorBidi"/>
           <w:smallCaps w:val="0"/>
           <w:noProof/>
-          <w:sz w:val="24"/>
-          <w:szCs w:val="24"/>
+          <w:sz w:val="22"/>
+          <w:szCs w:val="22"/>
           <w:lang w:eastAsia="fr-FR"/>
         </w:rPr>
       </w:pPr>
-      <w:hyperlink w:anchor="_Toc19663141" w:history="1">
+      <w:hyperlink w:anchor="_Toc19807763" w:history="1">
         <w:r>
           <w:rPr>
             <w:rStyle w:val="Lienhypertexte"/>
@@ -1183,8 +1185,8 @@
             <w:rFonts w:eastAsiaTheme="minorEastAsia" w:cstheme="minorBidi"/>
             <w:smallCaps w:val="0"/>
             <w:noProof/>
-            <w:sz w:val="24"/>
-            <w:szCs w:val="24"/>
+            <w:sz w:val="22"/>
+            <w:szCs w:val="22"/>
             <w:lang w:eastAsia="fr-FR"/>
           </w:rPr>
           <w:tab/>
@@ -1217,7 +1219,7 @@
             <w:noProof/>
             <w:webHidden/>
           </w:rPr>
-          <w:instrText xml:space="preserve"> PAGEREF _Toc19663141 \h </w:instrText>
+          <w:instrText xml:space="preserve"> PAGEREF _Toc19807763 \h </w:instrText>
         </w:r>
         <w:r>
           <w:rPr>
@@ -1259,12 +1261,12 @@
           <w:rFonts w:eastAsiaTheme="minorEastAsia" w:cstheme="minorBidi"/>
           <w:smallCaps w:val="0"/>
           <w:noProof/>
-          <w:sz w:val="24"/>
-          <w:szCs w:val="24"/>
+          <w:sz w:val="22"/>
+          <w:szCs w:val="22"/>
           <w:lang w:eastAsia="fr-FR"/>
         </w:rPr>
       </w:pPr>
-      <w:hyperlink w:anchor="_Toc19663142" w:history="1">
+      <w:hyperlink w:anchor="_Toc19807764" w:history="1">
         <w:r>
           <w:rPr>
             <w:rStyle w:val="Lienhypertexte"/>
@@ -1279,8 +1281,8 @@
             <w:rFonts w:eastAsiaTheme="minorEastAsia" w:cstheme="minorBidi"/>
             <w:smallCaps w:val="0"/>
             <w:noProof/>
-            <w:sz w:val="24"/>
-            <w:szCs w:val="24"/>
+            <w:sz w:val="22"/>
+            <w:szCs w:val="22"/>
             <w:lang w:eastAsia="fr-FR"/>
           </w:rPr>
           <w:tab/>
@@ -1313,7 +1315,7 @@
             <w:noProof/>
             <w:webHidden/>
           </w:rPr>
-          <w:instrText xml:space="preserve"> PAGEREF _Toc19663142 \h </w:instrText>
+          <w:instrText xml:space="preserve"> PAGEREF _Toc19807764 \h </w:instrText>
         </w:r>
         <w:r>
           <w:rPr>
@@ -1355,12 +1357,12 @@
           <w:rFonts w:eastAsiaTheme="minorEastAsia" w:cstheme="minorBidi"/>
           <w:smallCaps w:val="0"/>
           <w:noProof/>
-          <w:sz w:val="24"/>
-          <w:szCs w:val="24"/>
+          <w:sz w:val="22"/>
+          <w:szCs w:val="22"/>
           <w:lang w:eastAsia="fr-FR"/>
         </w:rPr>
       </w:pPr>
-      <w:hyperlink w:anchor="_Toc19663143" w:history="1">
+      <w:hyperlink w:anchor="_Toc19807765" w:history="1">
         <w:r>
           <w:rPr>
             <w:rStyle w:val="Lienhypertexte"/>
@@ -1375,8 +1377,8 @@
             <w:rFonts w:eastAsiaTheme="minorEastAsia" w:cstheme="minorBidi"/>
             <w:smallCaps w:val="0"/>
             <w:noProof/>
-            <w:sz w:val="24"/>
-            <w:szCs w:val="24"/>
+            <w:sz w:val="22"/>
+            <w:szCs w:val="22"/>
             <w:lang w:eastAsia="fr-FR"/>
           </w:rPr>
           <w:tab/>
@@ -1409,7 +1411,7 @@
             <w:noProof/>
             <w:webHidden/>
           </w:rPr>
-          <w:instrText xml:space="preserve"> PAGEREF _Toc19663143 \h </w:instrText>
+          <w:instrText xml:space="preserve"> PAGEREF _Toc19807765 \h </w:instrText>
         </w:r>
         <w:r>
           <w:rPr>
@@ -1451,12 +1453,12 @@
           <w:rFonts w:eastAsiaTheme="minorEastAsia" w:cstheme="minorBidi"/>
           <w:smallCaps w:val="0"/>
           <w:noProof/>
-          <w:sz w:val="24"/>
-          <w:szCs w:val="24"/>
+          <w:sz w:val="22"/>
+          <w:szCs w:val="22"/>
           <w:lang w:eastAsia="fr-FR"/>
         </w:rPr>
       </w:pPr>
-      <w:hyperlink w:anchor="_Toc19663144" w:history="1">
+      <w:hyperlink w:anchor="_Toc19807766" w:history="1">
         <w:r>
           <w:rPr>
             <w:rStyle w:val="Lienhypertexte"/>
@@ -1471,8 +1473,8 @@
             <w:rFonts w:eastAsiaTheme="minorEastAsia" w:cstheme="minorBidi"/>
             <w:smallCaps w:val="0"/>
             <w:noProof/>
-            <w:sz w:val="24"/>
-            <w:szCs w:val="24"/>
+            <w:sz w:val="22"/>
+            <w:szCs w:val="22"/>
             <w:lang w:eastAsia="fr-FR"/>
           </w:rPr>
           <w:tab/>
@@ -1505,7 +1507,7 @@
             <w:noProof/>
             <w:webHidden/>
           </w:rPr>
-          <w:instrText xml:space="preserve"> PAGEREF _Toc19663144 \h </w:instrText>
+          <w:instrText xml:space="preserve"> PAGEREF _Toc19807766 \h </w:instrText>
         </w:r>
         <w:r>
           <w:rPr>
@@ -1547,12 +1549,12 @@
           <w:rFonts w:eastAsiaTheme="minorEastAsia" w:cstheme="minorBidi"/>
           <w:smallCaps w:val="0"/>
           <w:noProof/>
-          <w:sz w:val="24"/>
-          <w:szCs w:val="24"/>
+          <w:sz w:val="22"/>
+          <w:szCs w:val="22"/>
           <w:lang w:eastAsia="fr-FR"/>
         </w:rPr>
       </w:pPr>
-      <w:hyperlink w:anchor="_Toc19663145" w:history="1">
+      <w:hyperlink w:anchor="_Toc19807767" w:history="1">
         <w:r>
           <w:rPr>
             <w:rStyle w:val="Lienhypertexte"/>
@@ -1567,8 +1569,8 @@
             <w:rFonts w:eastAsiaTheme="minorEastAsia" w:cstheme="minorBidi"/>
             <w:smallCaps w:val="0"/>
             <w:noProof/>
-            <w:sz w:val="24"/>
-            <w:szCs w:val="24"/>
+            <w:sz w:val="22"/>
+            <w:szCs w:val="22"/>
             <w:lang w:eastAsia="fr-FR"/>
           </w:rPr>
           <w:tab/>
@@ -1601,7 +1603,7 @@
             <w:noProof/>
             <w:webHidden/>
           </w:rPr>
-          <w:instrText xml:space="preserve"> PAGEREF _Toc19663145 \h </w:instrText>
+          <w:instrText xml:space="preserve"> PAGEREF _Toc19807767 \h </w:instrText>
         </w:r>
         <w:r>
           <w:rPr>
@@ -1645,12 +1647,12 @@
           <w:bCs w:val="0"/>
           <w:caps w:val="0"/>
           <w:noProof/>
-          <w:sz w:val="24"/>
-          <w:szCs w:val="24"/>
+          <w:sz w:val="22"/>
+          <w:szCs w:val="22"/>
           <w:lang w:eastAsia="fr-FR"/>
         </w:rPr>
       </w:pPr>
-      <w:hyperlink w:anchor="_Toc19663146" w:history="1">
+      <w:hyperlink w:anchor="_Toc19807768" w:history="1">
         <w:r>
           <w:rPr>
             <w:rStyle w:val="Lienhypertexte"/>
@@ -1667,8 +1669,8 @@
             <w:bCs w:val="0"/>
             <w:caps w:val="0"/>
             <w:noProof/>
-            <w:sz w:val="24"/>
-            <w:szCs w:val="24"/>
+            <w:sz w:val="22"/>
+            <w:szCs w:val="22"/>
             <w:lang w:eastAsia="fr-FR"/>
           </w:rPr>
           <w:tab/>
@@ -1701,7 +1703,7 @@
             <w:noProof/>
             <w:webHidden/>
           </w:rPr>
-          <w:instrText xml:space="preserve"> PAGEREF _Toc19663146 \h </w:instrText>
+          <w:instrText xml:space="preserve"> PAGEREF _Toc19807768 \h </w:instrText>
         </w:r>
         <w:r>
           <w:rPr>
@@ -1743,12 +1745,12 @@
           <w:rFonts w:eastAsiaTheme="minorEastAsia" w:cstheme="minorBidi"/>
           <w:smallCaps w:val="0"/>
           <w:noProof/>
-          <w:sz w:val="24"/>
-          <w:szCs w:val="24"/>
+          <w:sz w:val="22"/>
+          <w:szCs w:val="22"/>
           <w:lang w:eastAsia="fr-FR"/>
         </w:rPr>
       </w:pPr>
-      <w:hyperlink w:anchor="_Toc19663147" w:history="1">
+      <w:hyperlink w:anchor="_Toc19807769" w:history="1">
         <w:r>
           <w:rPr>
             <w:rStyle w:val="Lienhypertexte"/>
@@ -1763,8 +1765,8 @@
             <w:rFonts w:eastAsiaTheme="minorEastAsia" w:cstheme="minorBidi"/>
             <w:smallCaps w:val="0"/>
             <w:noProof/>
-            <w:sz w:val="24"/>
-            <w:szCs w:val="24"/>
+            <w:sz w:val="22"/>
+            <w:szCs w:val="22"/>
             <w:lang w:eastAsia="fr-FR"/>
           </w:rPr>
           <w:tab/>
@@ -1797,7 +1799,7 @@
             <w:noProof/>
             <w:webHidden/>
           </w:rPr>
-          <w:instrText xml:space="preserve"> PAGEREF _Toc19663147 \h </w:instrText>
+          <w:instrText xml:space="preserve"> PAGEREF _Toc19807769 \h </w:instrText>
         </w:r>
         <w:r>
           <w:rPr>
@@ -1840,12 +1842,12 @@
           <w:i w:val="0"/>
           <w:iCs w:val="0"/>
           <w:noProof/>
-          <w:sz w:val="24"/>
-          <w:szCs w:val="24"/>
+          <w:sz w:val="22"/>
+          <w:szCs w:val="22"/>
           <w:lang w:eastAsia="fr-FR"/>
         </w:rPr>
       </w:pPr>
-      <w:hyperlink w:anchor="_Toc19663148" w:history="1">
+      <w:hyperlink w:anchor="_Toc19807770" w:history="1">
         <w:r>
           <w:rPr>
             <w:rStyle w:val="Lienhypertexte"/>
@@ -1861,8 +1863,8 @@
             <w:i w:val="0"/>
             <w:iCs w:val="0"/>
             <w:noProof/>
-            <w:sz w:val="24"/>
-            <w:szCs w:val="24"/>
+            <w:sz w:val="22"/>
+            <w:szCs w:val="22"/>
             <w:lang w:eastAsia="fr-FR"/>
           </w:rPr>
           <w:tab/>
@@ -1895,7 +1897,7 @@
             <w:noProof/>
             <w:webHidden/>
           </w:rPr>
-          <w:instrText xml:space="preserve"> PAGEREF _Toc19663148 \h </w:instrText>
+          <w:instrText xml:space="preserve"> PAGEREF _Toc19807770 \h </w:instrText>
         </w:r>
         <w:r>
           <w:rPr>
@@ -1938,12 +1940,12 @@
           <w:i w:val="0"/>
           <w:iCs w:val="0"/>
           <w:noProof/>
-          <w:sz w:val="24"/>
-          <w:szCs w:val="24"/>
+          <w:sz w:val="22"/>
+          <w:szCs w:val="22"/>
           <w:lang w:eastAsia="fr-FR"/>
         </w:rPr>
       </w:pPr>
-      <w:hyperlink w:anchor="_Toc19663149" w:history="1">
+      <w:hyperlink w:anchor="_Toc19807771" w:history="1">
         <w:r>
           <w:rPr>
             <w:rStyle w:val="Lienhypertexte"/>
@@ -1959,8 +1961,8 @@
             <w:i w:val="0"/>
             <w:iCs w:val="0"/>
             <w:noProof/>
-            <w:sz w:val="24"/>
-            <w:szCs w:val="24"/>
+            <w:sz w:val="22"/>
+            <w:szCs w:val="22"/>
             <w:lang w:eastAsia="fr-FR"/>
           </w:rPr>
           <w:tab/>
@@ -1993,7 +1995,7 @@
             <w:noProof/>
             <w:webHidden/>
           </w:rPr>
-          <w:instrText xml:space="preserve"> PAGEREF _Toc19663149 \h </w:instrText>
+          <w:instrText xml:space="preserve"> PAGEREF _Toc19807771 \h </w:instrText>
         </w:r>
         <w:r>
           <w:rPr>
@@ -2036,12 +2038,12 @@
           <w:i w:val="0"/>
           <w:iCs w:val="0"/>
           <w:noProof/>
-          <w:sz w:val="24"/>
-          <w:szCs w:val="24"/>
+          <w:sz w:val="22"/>
+          <w:szCs w:val="22"/>
           <w:lang w:eastAsia="fr-FR"/>
         </w:rPr>
       </w:pPr>
-      <w:hyperlink w:anchor="_Toc19663150" w:history="1">
+      <w:hyperlink w:anchor="_Toc19807772" w:history="1">
         <w:r>
           <w:rPr>
             <w:rStyle w:val="Lienhypertexte"/>
@@ -2057,8 +2059,8 @@
             <w:i w:val="0"/>
             <w:iCs w:val="0"/>
             <w:noProof/>
-            <w:sz w:val="24"/>
-            <w:szCs w:val="24"/>
+            <w:sz w:val="22"/>
+            <w:szCs w:val="22"/>
             <w:lang w:eastAsia="fr-FR"/>
           </w:rPr>
           <w:tab/>
@@ -2091,7 +2093,7 @@
             <w:noProof/>
             <w:webHidden/>
           </w:rPr>
-          <w:instrText xml:space="preserve"> PAGEREF _Toc19663150 \h </w:instrText>
+          <w:instrText xml:space="preserve"> PAGEREF _Toc19807772 \h </w:instrText>
         </w:r>
         <w:r>
           <w:rPr>
@@ -2134,12 +2136,12 @@
           <w:i w:val="0"/>
           <w:iCs w:val="0"/>
           <w:noProof/>
-          <w:sz w:val="24"/>
-          <w:szCs w:val="24"/>
+          <w:sz w:val="22"/>
+          <w:szCs w:val="22"/>
           <w:lang w:eastAsia="fr-FR"/>
         </w:rPr>
       </w:pPr>
-      <w:hyperlink w:anchor="_Toc19663151" w:history="1">
+      <w:hyperlink w:anchor="_Toc19807773" w:history="1">
         <w:r>
           <w:rPr>
             <w:rStyle w:val="Lienhypertexte"/>
@@ -2155,8 +2157,8 @@
             <w:i w:val="0"/>
             <w:iCs w:val="0"/>
             <w:noProof/>
-            <w:sz w:val="24"/>
-            <w:szCs w:val="24"/>
+            <w:sz w:val="22"/>
+            <w:szCs w:val="22"/>
             <w:lang w:eastAsia="fr-FR"/>
           </w:rPr>
           <w:tab/>
@@ -2189,7 +2191,7 @@
             <w:noProof/>
             <w:webHidden/>
           </w:rPr>
-          <w:instrText xml:space="preserve"> PAGEREF _Toc19663151 \h </w:instrText>
+          <w:instrText xml:space="preserve"> PAGEREF _Toc19807773 \h </w:instrText>
         </w:r>
         <w:r>
           <w:rPr>
@@ -2232,12 +2234,12 @@
           <w:i w:val="0"/>
           <w:iCs w:val="0"/>
           <w:noProof/>
-          <w:sz w:val="24"/>
-          <w:szCs w:val="24"/>
+          <w:sz w:val="22"/>
+          <w:szCs w:val="22"/>
           <w:lang w:eastAsia="fr-FR"/>
         </w:rPr>
       </w:pPr>
-      <w:hyperlink w:anchor="_Toc19663152" w:history="1">
+      <w:hyperlink w:anchor="_Toc19807774" w:history="1">
         <w:r>
           <w:rPr>
             <w:rStyle w:val="Lienhypertexte"/>
@@ -2253,8 +2255,8 @@
             <w:i w:val="0"/>
             <w:iCs w:val="0"/>
             <w:noProof/>
-            <w:sz w:val="24"/>
-            <w:szCs w:val="24"/>
+            <w:sz w:val="22"/>
+            <w:szCs w:val="22"/>
             <w:lang w:eastAsia="fr-FR"/>
           </w:rPr>
           <w:tab/>
@@ -2287,7 +2289,7 @@
             <w:noProof/>
             <w:webHidden/>
           </w:rPr>
-          <w:instrText xml:space="preserve"> PAGEREF _Toc19663152 \h </w:instrText>
+          <w:instrText xml:space="preserve"> PAGEREF _Toc19807774 \h </w:instrText>
         </w:r>
         <w:r>
           <w:rPr>
@@ -2329,12 +2331,12 @@
           <w:rFonts w:eastAsiaTheme="minorEastAsia" w:cstheme="minorBidi"/>
           <w:smallCaps w:val="0"/>
           <w:noProof/>
-          <w:sz w:val="24"/>
-          <w:szCs w:val="24"/>
+          <w:sz w:val="22"/>
+          <w:szCs w:val="22"/>
           <w:lang w:eastAsia="fr-FR"/>
         </w:rPr>
       </w:pPr>
-      <w:hyperlink w:anchor="_Toc19663153" w:history="1">
+      <w:hyperlink w:anchor="_Toc19807775" w:history="1">
         <w:r>
           <w:rPr>
             <w:rStyle w:val="Lienhypertexte"/>
@@ -2349,8 +2351,8 @@
             <w:rFonts w:eastAsiaTheme="minorEastAsia" w:cstheme="minorBidi"/>
             <w:smallCaps w:val="0"/>
             <w:noProof/>
-            <w:sz w:val="24"/>
-            <w:szCs w:val="24"/>
+            <w:sz w:val="22"/>
+            <w:szCs w:val="22"/>
             <w:lang w:eastAsia="fr-FR"/>
           </w:rPr>
           <w:tab/>
@@ -2383,7 +2385,7 @@
             <w:noProof/>
             <w:webHidden/>
           </w:rPr>
-          <w:instrText xml:space="preserve"> PAGEREF _Toc19663153 \h </w:instrText>
+          <w:instrText xml:space="preserve"> PAGEREF _Toc19807775 \h </w:instrText>
         </w:r>
         <w:r>
           <w:rPr>
@@ -2425,12 +2427,12 @@
           <w:rFonts w:eastAsiaTheme="minorEastAsia" w:cstheme="minorBidi"/>
           <w:smallCaps w:val="0"/>
           <w:noProof/>
-          <w:sz w:val="24"/>
-          <w:szCs w:val="24"/>
+          <w:sz w:val="22"/>
+          <w:szCs w:val="22"/>
           <w:lang w:eastAsia="fr-FR"/>
         </w:rPr>
       </w:pPr>
-      <w:hyperlink w:anchor="_Toc19663154" w:history="1">
+      <w:hyperlink w:anchor="_Toc19807776" w:history="1">
         <w:r>
           <w:rPr>
             <w:rStyle w:val="Lienhypertexte"/>
@@ -2445,8 +2447,8 @@
             <w:rFonts w:eastAsiaTheme="minorEastAsia" w:cstheme="minorBidi"/>
             <w:smallCaps w:val="0"/>
             <w:noProof/>
-            <w:sz w:val="24"/>
-            <w:szCs w:val="24"/>
+            <w:sz w:val="22"/>
+            <w:szCs w:val="22"/>
             <w:lang w:eastAsia="fr-FR"/>
           </w:rPr>
           <w:tab/>
@@ -2479,7 +2481,7 @@
             <w:noProof/>
             <w:webHidden/>
           </w:rPr>
-          <w:instrText xml:space="preserve"> PAGEREF _Toc19663154 \h </w:instrText>
+          <w:instrText xml:space="preserve"> PAGEREF _Toc19807776 \h </w:instrText>
         </w:r>
         <w:r>
           <w:rPr>
@@ -2522,12 +2524,12 @@
           <w:i w:val="0"/>
           <w:iCs w:val="0"/>
           <w:noProof/>
-          <w:sz w:val="24"/>
-          <w:szCs w:val="24"/>
+          <w:sz w:val="22"/>
+          <w:szCs w:val="22"/>
           <w:lang w:eastAsia="fr-FR"/>
         </w:rPr>
       </w:pPr>
-      <w:hyperlink w:anchor="_Toc19663155" w:history="1">
+      <w:hyperlink w:anchor="_Toc19807777" w:history="1">
         <w:r>
           <w:rPr>
             <w:rStyle w:val="Lienhypertexte"/>
@@ -2543,8 +2545,8 @@
             <w:i w:val="0"/>
             <w:iCs w:val="0"/>
             <w:noProof/>
-            <w:sz w:val="24"/>
-            <w:szCs w:val="24"/>
+            <w:sz w:val="22"/>
+            <w:szCs w:val="22"/>
             <w:lang w:eastAsia="fr-FR"/>
           </w:rPr>
           <w:tab/>
@@ -2577,7 +2579,7 @@
             <w:noProof/>
             <w:webHidden/>
           </w:rPr>
-          <w:instrText xml:space="preserve"> PAGEREF _Toc19663155 \h </w:instrText>
+          <w:instrText xml:space="preserve"> PAGEREF _Toc19807777 \h </w:instrText>
         </w:r>
         <w:r>
           <w:rPr>
@@ -2620,12 +2622,12 @@
           <w:i w:val="0"/>
           <w:iCs w:val="0"/>
           <w:noProof/>
-          <w:sz w:val="24"/>
-          <w:szCs w:val="24"/>
+          <w:sz w:val="22"/>
+          <w:szCs w:val="22"/>
           <w:lang w:eastAsia="fr-FR"/>
         </w:rPr>
       </w:pPr>
-      <w:hyperlink w:anchor="_Toc19663156" w:history="1">
+      <w:hyperlink w:anchor="_Toc19807778" w:history="1">
         <w:r>
           <w:rPr>
             <w:rStyle w:val="Lienhypertexte"/>
@@ -2641,8 +2643,8 @@
             <w:i w:val="0"/>
             <w:iCs w:val="0"/>
             <w:noProof/>
-            <w:sz w:val="24"/>
-            <w:szCs w:val="24"/>
+            <w:sz w:val="22"/>
+            <w:szCs w:val="22"/>
             <w:lang w:eastAsia="fr-FR"/>
           </w:rPr>
           <w:tab/>
@@ -2675,7 +2677,7 @@
             <w:noProof/>
             <w:webHidden/>
           </w:rPr>
-          <w:instrText xml:space="preserve"> PAGEREF _Toc19663156 \h </w:instrText>
+          <w:instrText xml:space="preserve"> PAGEREF _Toc19807778 \h </w:instrText>
         </w:r>
         <w:r>
           <w:rPr>
@@ -2718,12 +2720,12 @@
           <w:i w:val="0"/>
           <w:iCs w:val="0"/>
           <w:noProof/>
-          <w:sz w:val="24"/>
-          <w:szCs w:val="24"/>
+          <w:sz w:val="22"/>
+          <w:szCs w:val="22"/>
           <w:lang w:eastAsia="fr-FR"/>
         </w:rPr>
       </w:pPr>
-      <w:hyperlink w:anchor="_Toc19663157" w:history="1">
+      <w:hyperlink w:anchor="_Toc19807779" w:history="1">
         <w:r>
           <w:rPr>
             <w:rStyle w:val="Lienhypertexte"/>
@@ -2739,8 +2741,8 @@
             <w:i w:val="0"/>
             <w:iCs w:val="0"/>
             <w:noProof/>
-            <w:sz w:val="24"/>
-            <w:szCs w:val="24"/>
+            <w:sz w:val="22"/>
+            <w:szCs w:val="22"/>
             <w:lang w:eastAsia="fr-FR"/>
           </w:rPr>
           <w:tab/>
@@ -2773,7 +2775,7 @@
             <w:noProof/>
             <w:webHidden/>
           </w:rPr>
-          <w:instrText xml:space="preserve"> PAGEREF _Toc19663157 \h </w:instrText>
+          <w:instrText xml:space="preserve"> PAGEREF _Toc19807779 \h </w:instrText>
         </w:r>
         <w:r>
           <w:rPr>
@@ -2816,12 +2818,12 @@
           <w:i w:val="0"/>
           <w:iCs w:val="0"/>
           <w:noProof/>
-          <w:sz w:val="24"/>
-          <w:szCs w:val="24"/>
+          <w:sz w:val="22"/>
+          <w:szCs w:val="22"/>
           <w:lang w:eastAsia="fr-FR"/>
         </w:rPr>
       </w:pPr>
-      <w:hyperlink w:anchor="_Toc19663158" w:history="1">
+      <w:hyperlink w:anchor="_Toc19807780" w:history="1">
         <w:r>
           <w:rPr>
             <w:rStyle w:val="Lienhypertexte"/>
@@ -2837,8 +2839,8 @@
             <w:i w:val="0"/>
             <w:iCs w:val="0"/>
             <w:noProof/>
-            <w:sz w:val="24"/>
-            <w:szCs w:val="24"/>
+            <w:sz w:val="22"/>
+            <w:szCs w:val="22"/>
             <w:lang w:eastAsia="fr-FR"/>
           </w:rPr>
           <w:tab/>
@@ -2871,7 +2873,7 @@
             <w:noProof/>
             <w:webHidden/>
           </w:rPr>
-          <w:instrText xml:space="preserve"> PAGEREF _Toc19663158 \h </w:instrText>
+          <w:instrText xml:space="preserve"> PAGEREF _Toc19807780 \h </w:instrText>
         </w:r>
         <w:r>
           <w:rPr>
@@ -2915,12 +2917,12 @@
           <w:bCs w:val="0"/>
           <w:caps w:val="0"/>
           <w:noProof/>
-          <w:sz w:val="24"/>
-          <w:szCs w:val="24"/>
+          <w:sz w:val="22"/>
+          <w:szCs w:val="22"/>
           <w:lang w:eastAsia="fr-FR"/>
         </w:rPr>
       </w:pPr>
-      <w:hyperlink w:anchor="_Toc19663159" w:history="1">
+      <w:hyperlink w:anchor="_Toc19807781" w:history="1">
         <w:r>
           <w:rPr>
             <w:rStyle w:val="Lienhypertexte"/>
@@ -2937,8 +2939,8 @@
             <w:bCs w:val="0"/>
             <w:caps w:val="0"/>
             <w:noProof/>
-            <w:sz w:val="24"/>
-            <w:szCs w:val="24"/>
+            <w:sz w:val="22"/>
+            <w:szCs w:val="22"/>
             <w:lang w:eastAsia="fr-FR"/>
           </w:rPr>
           <w:tab/>
@@ -2971,7 +2973,7 @@
             <w:noProof/>
             <w:webHidden/>
           </w:rPr>
-          <w:instrText xml:space="preserve"> PAGEREF _Toc19663159 \h </w:instrText>
+          <w:instrText xml:space="preserve"> PAGEREF _Toc19807781 \h </w:instrText>
         </w:r>
         <w:r>
           <w:rPr>
@@ -3012,12 +3014,12 @@
           <w:rFonts w:eastAsiaTheme="minorEastAsia" w:cstheme="minorBidi"/>
           <w:smallCaps w:val="0"/>
           <w:noProof/>
-          <w:sz w:val="24"/>
-          <w:szCs w:val="24"/>
+          <w:sz w:val="22"/>
+          <w:szCs w:val="22"/>
           <w:lang w:eastAsia="fr-FR"/>
         </w:rPr>
       </w:pPr>
-      <w:hyperlink w:anchor="_Toc19663160" w:history="1">
+      <w:hyperlink w:anchor="_Toc19807782" w:history="1">
         <w:r>
           <w:rPr>
             <w:rStyle w:val="Lienhypertexte"/>
@@ -3046,7 +3048,7 @@
             <w:noProof/>
             <w:webHidden/>
           </w:rPr>
-          <w:instrText xml:space="preserve"> PAGEREF _Toc19663160 \h </w:instrText>
+          <w:instrText xml:space="preserve"> PAGEREF _Toc19807782 \h </w:instrText>
         </w:r>
         <w:r>
           <w:rPr>
@@ -3090,12 +3092,12 @@
           <w:bCs w:val="0"/>
           <w:caps w:val="0"/>
           <w:noProof/>
-          <w:sz w:val="24"/>
-          <w:szCs w:val="24"/>
+          <w:sz w:val="22"/>
+          <w:szCs w:val="22"/>
           <w:lang w:eastAsia="fr-FR"/>
         </w:rPr>
       </w:pPr>
-      <w:hyperlink w:anchor="_Toc19663161" w:history="1">
+      <w:hyperlink w:anchor="_Toc19807783" w:history="1">
         <w:r>
           <w:rPr>
             <w:rStyle w:val="Lienhypertexte"/>
@@ -3112,8 +3114,8 @@
             <w:bCs w:val="0"/>
             <w:caps w:val="0"/>
             <w:noProof/>
-            <w:sz w:val="24"/>
-            <w:szCs w:val="24"/>
+            <w:sz w:val="22"/>
+            <w:szCs w:val="22"/>
             <w:lang w:eastAsia="fr-FR"/>
           </w:rPr>
           <w:tab/>
@@ -3146,7 +3148,7 @@
             <w:noProof/>
             <w:webHidden/>
           </w:rPr>
-          <w:instrText xml:space="preserve"> PAGEREF _Toc19663161 \h </w:instrText>
+          <w:instrText xml:space="preserve"> PAGEREF _Toc19807783 \h </w:instrText>
         </w:r>
         <w:r>
           <w:rPr>
@@ -3187,12 +3189,12 @@
           <w:rFonts w:eastAsiaTheme="minorEastAsia" w:cstheme="minorBidi"/>
           <w:smallCaps w:val="0"/>
           <w:noProof/>
-          <w:sz w:val="24"/>
-          <w:szCs w:val="24"/>
+          <w:sz w:val="22"/>
+          <w:szCs w:val="22"/>
           <w:lang w:eastAsia="fr-FR"/>
         </w:rPr>
       </w:pPr>
-      <w:hyperlink w:anchor="_Toc19663162" w:history="1">
+      <w:hyperlink w:anchor="_Toc19807784" w:history="1">
         <w:r>
           <w:rPr>
             <w:rStyle w:val="Lienhypertexte"/>
@@ -3221,7 +3223,7 @@
             <w:noProof/>
             <w:webHidden/>
           </w:rPr>
-          <w:instrText xml:space="preserve"> PAGEREF _Toc19663162 \h </w:instrText>
+          <w:instrText xml:space="preserve"> PAGEREF _Toc19807784 \h </w:instrText>
         </w:r>
         <w:r>
           <w:rPr>
@@ -3294,7 +3296,7 @@
           <w:lang w:eastAsia="fr-FR"/>
         </w:rPr>
       </w:pPr>
-      <w:bookmarkStart w:id="0" w:name="_Toc19663135"/>
+      <w:bookmarkStart w:id="1" w:name="_Toc19807757"/>
       <w:r>
         <w:rPr>
           <w:rFonts w:eastAsia="Times New Roman"/>
@@ -3303,7 +3305,7 @@
         <w:lastRenderedPageBreak/>
         <w:t>INTRODUCTION</w:t>
       </w:r>
-      <w:bookmarkEnd w:id="0"/>
+      <w:bookmarkEnd w:id="1"/>
     </w:p>
     <w:p>
       <w:pPr>
@@ -3343,8 +3345,6 @@
         </w:rPr>
         <w:t xml:space="preserve"> les diagrammes d’activités comme une mise en action des fonctionnalités.</w:t>
       </w:r>
-      <w:bookmarkStart w:id="1" w:name="_GoBack"/>
-      <w:bookmarkEnd w:id="1"/>
     </w:p>
     <w:p>
       <w:pPr>
@@ -3373,7 +3373,7 @@
           <w:lang w:eastAsia="fr-FR"/>
         </w:rPr>
       </w:pPr>
-      <w:bookmarkStart w:id="2" w:name="_Toc19663136"/>
+      <w:bookmarkStart w:id="2" w:name="_Toc19807758"/>
       <w:r>
         <w:rPr>
           <w:rFonts w:eastAsia="Times New Roman"/>
@@ -3409,7 +3409,7 @@
           <w:lang w:eastAsia="fr-FR"/>
         </w:rPr>
       </w:pPr>
-      <w:bookmarkStart w:id="3" w:name="_Toc19663137"/>
+      <w:bookmarkStart w:id="3" w:name="_Toc19807759"/>
       <w:r>
         <w:rPr>
           <w:rFonts w:eastAsia="Times New Roman"/>
@@ -3463,7 +3463,7 @@
           <w:lang w:eastAsia="fr-FR"/>
         </w:rPr>
       </w:pPr>
-      <w:bookmarkStart w:id="4" w:name="_Toc19663138"/>
+      <w:bookmarkStart w:id="4" w:name="_Toc19807760"/>
       <w:r>
         <w:rPr>
           <w:rFonts w:eastAsia="Times New Roman"/>
@@ -3787,7 +3787,7 @@
           <w:lang w:eastAsia="fr-FR"/>
         </w:rPr>
       </w:pPr>
-      <w:bookmarkStart w:id="5" w:name="_Toc19663139"/>
+      <w:bookmarkStart w:id="5" w:name="_Toc19807761"/>
       <w:r>
         <w:rPr>
           <w:rFonts w:eastAsia="Times New Roman"/>
@@ -3834,7 +3834,7 @@
           <w:lang w:eastAsia="fr-FR"/>
         </w:rPr>
       </w:pPr>
-      <w:bookmarkStart w:id="6" w:name="_Toc19663140"/>
+      <w:bookmarkStart w:id="6" w:name="_Toc19807762"/>
       <w:r>
         <w:rPr>
           <w:rFonts w:eastAsia="Times New Roman"/>
@@ -3864,7 +3864,7 @@
           <w:lang w:eastAsia="fr-FR"/>
         </w:rPr>
       </w:pPr>
-      <w:bookmarkStart w:id="7" w:name="_Toc19663141"/>
+      <w:bookmarkStart w:id="7" w:name="_Toc19807763"/>
       <w:r>
         <w:rPr>
           <w:rFonts w:eastAsia="Times New Roman"/>
@@ -3939,7 +3939,7 @@
           <w:lang w:eastAsia="fr-FR"/>
         </w:rPr>
       </w:pPr>
-      <w:bookmarkStart w:id="8" w:name="_Toc19663142"/>
+      <w:bookmarkStart w:id="8" w:name="_Toc19807764"/>
       <w:r>
         <w:rPr>
           <w:rFonts w:eastAsia="Times New Roman"/>
@@ -4052,9 +4052,9 @@
               </wp:anchor>
             </w:drawing>
           </mc:Choice>
-          <mc:Fallback>
+          <mc:Fallback xmlns:w16cid="http://schemas.microsoft.com/office/word/2016/wordml/cid" xmlns:am3d="http://schemas.microsoft.com/office/drawing/2017/model3d" xmlns:aink="http://schemas.microsoft.com/office/drawing/2016/ink" xmlns:cx8="http://schemas.microsoft.com/office/drawing/2016/5/14/chartex" xmlns:cx7="http://schemas.microsoft.com/office/drawing/2016/5/13/chartex" xmlns:cx6="http://schemas.microsoft.com/office/drawing/2016/5/12/chartex" xmlns:cx5="http://schemas.microsoft.com/office/drawing/2016/5/11/chartex" xmlns:cx4="http://schemas.microsoft.com/office/drawing/2016/5/10/chartex" xmlns:cx3="http://schemas.microsoft.com/office/drawing/2016/5/9/chartex" xmlns:cx2="http://schemas.microsoft.com/office/drawing/2015/10/21/chartex">
             <w:pict>
-              <v:line w14:anchorId="6E1F5D00" id="Connecteur droit 5" o:spid="_x0000_s1026" style="position:absolute;z-index:251659264;visibility:visible;mso-wrap-style:square;mso-width-percent:0;mso-height-percent:0;mso-wrap-distance-left:9pt;mso-wrap-distance-top:0;mso-wrap-distance-right:9pt;mso-wrap-distance-bottom:0;mso-position-horizontal:absolute;mso-position-horizontal-relative:text;mso-position-vertical:absolute;mso-position-vertical-relative:text;mso-width-percent:0;mso-height-percent:0;mso-width-relative:margin;mso-height-relative:margin" from="174.45pt,32.4pt" to="236.45pt,51.7pt" o:gfxdata="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" strokecolor="black [3200]" strokeweight=".5pt">
+              <v:line w14:anchorId="6E1F5D00" id="Connecteur droit 5" o:spid="_x0000_s1026" style="position:absolute;z-index:251659264;visibility:visible;mso-wrap-style:square;mso-width-percent:0;mso-height-percent:0;mso-wrap-distance-left:9pt;mso-wrap-distance-top:0;mso-wrap-distance-right:9pt;mso-wrap-distance-bottom:0;mso-position-horizontal:absolute;mso-position-horizontal-relative:text;mso-position-vertical:absolute;mso-position-vertical-relative:text;mso-width-percent:0;mso-height-percent:0;mso-width-relative:margin;mso-height-relative:margin" from="174.45pt,32.4pt" to="236.45pt,51.7pt" o:gfxdata="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" strokecolor="black [3200]" strokeweight=".5pt">
                 <v:stroke joinstyle="miter"/>
                 <w10:wrap type="topAndBottom"/>
               </v:line>
@@ -4200,9 +4200,9 @@
               </wp:anchor>
             </w:drawing>
           </mc:Choice>
-          <mc:Fallback>
+          <mc:Fallback xmlns:w16cid="http://schemas.microsoft.com/office/word/2016/wordml/cid" xmlns:am3d="http://schemas.microsoft.com/office/drawing/2017/model3d" xmlns:aink="http://schemas.microsoft.com/office/drawing/2016/ink" xmlns:cx8="http://schemas.microsoft.com/office/drawing/2016/5/14/chartex" xmlns:cx7="http://schemas.microsoft.com/office/drawing/2016/5/13/chartex" xmlns:cx6="http://schemas.microsoft.com/office/drawing/2016/5/12/chartex" xmlns:cx5="http://schemas.microsoft.com/office/drawing/2016/5/11/chartex" xmlns:cx4="http://schemas.microsoft.com/office/drawing/2016/5/10/chartex" xmlns:cx3="http://schemas.microsoft.com/office/drawing/2016/5/9/chartex" xmlns:cx2="http://schemas.microsoft.com/office/drawing/2015/10/21/chartex">
             <w:pict>
-              <v:line w14:anchorId="4590DFF7" id="Connecteur droit 9" o:spid="_x0000_s1026" style="position:absolute;flip:y;z-index:251663360;visibility:visible;mso-wrap-style:square;mso-width-percent:0;mso-height-percent:0;mso-wrap-distance-left:9pt;mso-wrap-distance-top:0;mso-wrap-distance-right:9pt;mso-wrap-distance-bottom:0;mso-position-horizontal:absolute;mso-position-horizontal-relative:text;mso-position-vertical:absolute;mso-position-vertical-relative:text;mso-width-percent:0;mso-height-percent:0;mso-width-relative:margin;mso-height-relative:margin" from="171.15pt,129pt" to="240.45pt,154.85pt" o:gfxdata="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" strokecolor="black [3200]" strokeweight=".5pt">
+              <v:line w14:anchorId="4590DFF7" id="Connecteur droit 9" o:spid="_x0000_s1026" style="position:absolute;flip:y;z-index:251663360;visibility:visible;mso-wrap-style:square;mso-width-percent:0;mso-height-percent:0;mso-wrap-distance-left:9pt;mso-wrap-distance-top:0;mso-wrap-distance-right:9pt;mso-wrap-distance-bottom:0;mso-position-horizontal:absolute;mso-position-horizontal-relative:text;mso-position-vertical:absolute;mso-position-vertical-relative:text;mso-width-percent:0;mso-height-percent:0;mso-width-relative:margin;mso-height-relative:margin" from="171.15pt,129pt" to="240.45pt,154.85pt" o:gfxdata="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" strokecolor="black [3200]" strokeweight=".5pt">
                 <v:stroke joinstyle="miter"/>
                 <w10:wrap type="topAndBottom"/>
               </v:line>
@@ -4271,9 +4271,9 @@
               </wp:anchor>
             </w:drawing>
           </mc:Choice>
-          <mc:Fallback>
+          <mc:Fallback xmlns:w16cid="http://schemas.microsoft.com/office/word/2016/wordml/cid" xmlns:am3d="http://schemas.microsoft.com/office/drawing/2017/model3d" xmlns:aink="http://schemas.microsoft.com/office/drawing/2016/ink" xmlns:cx8="http://schemas.microsoft.com/office/drawing/2016/5/14/chartex" xmlns:cx7="http://schemas.microsoft.com/office/drawing/2016/5/13/chartex" xmlns:cx6="http://schemas.microsoft.com/office/drawing/2016/5/12/chartex" xmlns:cx5="http://schemas.microsoft.com/office/drawing/2016/5/11/chartex" xmlns:cx4="http://schemas.microsoft.com/office/drawing/2016/5/10/chartex" xmlns:cx3="http://schemas.microsoft.com/office/drawing/2016/5/9/chartex" xmlns:cx2="http://schemas.microsoft.com/office/drawing/2015/10/21/chartex">
             <w:pict>
-              <v:line w14:anchorId="67BBD73A" id="Connecteur droit 6" o:spid="_x0000_s1026" style="position:absolute;z-index:251660288;visibility:visible;mso-wrap-style:square;mso-width-percent:0;mso-height-percent:0;mso-wrap-distance-left:9pt;mso-wrap-distance-top:0;mso-wrap-distance-right:9pt;mso-wrap-distance-bottom:0;mso-position-horizontal:absolute;mso-position-horizontal-relative:text;mso-position-vertical:absolute;mso-position-vertical-relative:text;mso-width-percent:0;mso-height-percent:0;mso-width-relative:margin;mso-height-relative:margin" from="174.45pt,54.45pt" to="247.75pt,65.65pt" o:gfxdata="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" strokecolor="black [3200]" strokeweight=".5pt">
+              <v:line w14:anchorId="67BBD73A" id="Connecteur droit 6" o:spid="_x0000_s1026" style="position:absolute;z-index:251660288;visibility:visible;mso-wrap-style:square;mso-width-percent:0;mso-height-percent:0;mso-wrap-distance-left:9pt;mso-wrap-distance-top:0;mso-wrap-distance-right:9pt;mso-wrap-distance-bottom:0;mso-position-horizontal:absolute;mso-position-horizontal-relative:text;mso-position-vertical:absolute;mso-position-vertical-relative:text;mso-width-percent:0;mso-height-percent:0;mso-width-relative:margin;mso-height-relative:margin" from="174.45pt,54.45pt" to="247.75pt,65.65pt" o:gfxdata="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" strokecolor="black [3200]" strokeweight=".5pt">
                 <v:stroke joinstyle="miter"/>
                 <w10:wrap type="topAndBottom"/>
               </v:line>
@@ -4342,9 +4342,9 @@
               </wp:anchor>
             </w:drawing>
           </mc:Choice>
-          <mc:Fallback>
+          <mc:Fallback xmlns:w16cid="http://schemas.microsoft.com/office/word/2016/wordml/cid" xmlns:am3d="http://schemas.microsoft.com/office/drawing/2017/model3d" xmlns:aink="http://schemas.microsoft.com/office/drawing/2016/ink" xmlns:cx8="http://schemas.microsoft.com/office/drawing/2016/5/14/chartex" xmlns:cx7="http://schemas.microsoft.com/office/drawing/2016/5/13/chartex" xmlns:cx6="http://schemas.microsoft.com/office/drawing/2016/5/12/chartex" xmlns:cx5="http://schemas.microsoft.com/office/drawing/2016/5/11/chartex" xmlns:cx4="http://schemas.microsoft.com/office/drawing/2016/5/10/chartex" xmlns:cx3="http://schemas.microsoft.com/office/drawing/2016/5/9/chartex" xmlns:cx2="http://schemas.microsoft.com/office/drawing/2015/10/21/chartex">
             <w:pict>
-              <v:line w14:anchorId="34A1789A" id="Connecteur droit 8" o:spid="_x0000_s1026" style="position:absolute;flip:x;z-index:251662336;visibility:visible;mso-wrap-style:square;mso-width-percent:0;mso-height-percent:0;mso-wrap-distance-left:9pt;mso-wrap-distance-top:0;mso-wrap-distance-right:9pt;mso-wrap-distance-bottom:0;mso-position-horizontal:absolute;mso-position-horizontal-relative:text;mso-position-vertical:absolute;mso-position-vertical-relative:text;mso-width-percent:0;mso-height-percent:0;mso-width-relative:margin;mso-height-relative:margin" from="266.45pt,65.9pt" to="337.35pt,78.3pt" o:gfxdata="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" strokecolor="black [3200]" strokeweight=".5pt">
+              <v:line w14:anchorId="34A1789A" id="Connecteur droit 8" o:spid="_x0000_s1026" style="position:absolute;flip:x;z-index:251662336;visibility:visible;mso-wrap-style:square;mso-width-percent:0;mso-height-percent:0;mso-wrap-distance-left:9pt;mso-wrap-distance-top:0;mso-wrap-distance-right:9pt;mso-wrap-distance-bottom:0;mso-position-horizontal:absolute;mso-position-horizontal-relative:text;mso-position-vertical:absolute;mso-position-vertical-relative:text;mso-width-percent:0;mso-height-percent:0;mso-width-relative:margin;mso-height-relative:margin" from="266.45pt,65.9pt" to="337.35pt,78.3pt" o:gfxdata="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" strokecolor="black [3200]" strokeweight=".5pt">
                 <v:stroke joinstyle="miter"/>
                 <w10:wrap type="topAndBottom"/>
               </v:line>
@@ -4413,9 +4413,9 @@
               </wp:anchor>
             </w:drawing>
           </mc:Choice>
-          <mc:Fallback>
+          <mc:Fallback xmlns:w16cid="http://schemas.microsoft.com/office/word/2016/wordml/cid" xmlns:am3d="http://schemas.microsoft.com/office/drawing/2017/model3d" xmlns:aink="http://schemas.microsoft.com/office/drawing/2016/ink" xmlns:cx8="http://schemas.microsoft.com/office/drawing/2016/5/14/chartex" xmlns:cx7="http://schemas.microsoft.com/office/drawing/2016/5/13/chartex" xmlns:cx6="http://schemas.microsoft.com/office/drawing/2016/5/12/chartex" xmlns:cx5="http://schemas.microsoft.com/office/drawing/2016/5/11/chartex" xmlns:cx4="http://schemas.microsoft.com/office/drawing/2016/5/10/chartex" xmlns:cx3="http://schemas.microsoft.com/office/drawing/2016/5/9/chartex" xmlns:cx2="http://schemas.microsoft.com/office/drawing/2015/10/21/chartex">
             <w:pict>
-              <v:line w14:anchorId="5843AB1F" id="Connecteur droit 7" o:spid="_x0000_s1026" style="position:absolute;flip:x y;z-index:251661312;visibility:visible;mso-wrap-style:square;mso-width-percent:0;mso-height-percent:0;mso-wrap-distance-left:9pt;mso-wrap-distance-top:0;mso-wrap-distance-right:9pt;mso-wrap-distance-bottom:0;mso-position-horizontal:absolute;mso-position-horizontal-relative:text;mso-position-vertical:absolute;mso-position-vertical-relative:text;mso-width-percent:0;mso-height-percent:0;mso-width-relative:margin;mso-height-relative:margin" from="272.5pt,17.1pt" to="334.05pt,17.1pt" o:gfxdata="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" strokecolor="black [3200]" strokeweight=".5pt">
+              <v:line w14:anchorId="5843AB1F" id="Connecteur droit 7" o:spid="_x0000_s1026" style="position:absolute;flip:x y;z-index:251661312;visibility:visible;mso-wrap-style:square;mso-width-percent:0;mso-height-percent:0;mso-wrap-distance-left:9pt;mso-wrap-distance-top:0;mso-wrap-distance-right:9pt;mso-wrap-distance-bottom:0;mso-position-horizontal:absolute;mso-position-horizontal-relative:text;mso-position-vertical:absolute;mso-position-vertical-relative:text;mso-width-percent:0;mso-height-percent:0;mso-width-relative:margin;mso-height-relative:margin" from="272.5pt,17.1pt" to="334.05pt,17.1pt" o:gfxdata="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" strokecolor="black [3200]" strokeweight=".5pt">
                 <v:stroke joinstyle="miter"/>
               </v:line>
             </w:pict>
@@ -4442,7 +4442,7 @@
           <w:lang w:eastAsia="fr-FR"/>
         </w:rPr>
       </w:pPr>
-      <w:bookmarkStart w:id="9" w:name="_Toc19663143"/>
+      <w:bookmarkStart w:id="9" w:name="_Toc19807765"/>
       <w:r>
         <w:rPr>
           <w:rFonts w:eastAsia="Times New Roman"/>
@@ -7788,7 +7788,7 @@
           <w:lang w:eastAsia="fr-FR"/>
         </w:rPr>
       </w:pPr>
-      <w:bookmarkStart w:id="10" w:name="_Toc19663144"/>
+      <w:bookmarkStart w:id="10" w:name="_Toc19807766"/>
       <w:r>
         <w:rPr>
           <w:rFonts w:eastAsia="Times New Roman"/>
@@ -7861,7 +7861,7 @@
           <w:lang w:eastAsia="fr-FR"/>
         </w:rPr>
       </w:pPr>
-      <w:bookmarkStart w:id="11" w:name="_Toc19663145"/>
+      <w:bookmarkStart w:id="11" w:name="_Toc19807767"/>
       <w:r>
         <w:rPr>
           <w:rFonts w:eastAsia="Times New Roman"/>
@@ -12248,6 +12248,16 @@
               </w:rPr>
               <w:t>Prise de commande au téléphone</w:t>
             </w:r>
+            <w:r>
+              <w:rPr>
+                <w:rFonts w:ascii="Times New Roman" w:eastAsia="Times New Roman" w:hAnsi="Times New Roman" w:cs="Times New Roman"/>
+                <w:color w:val="000000"/>
+                <w:sz w:val="20"/>
+                <w:szCs w:val="20"/>
+                <w:lang w:eastAsia="fr-FR"/>
+              </w:rPr>
+              <w:t xml:space="preserve"> et sur place</w:t>
+            </w:r>
           </w:p>
         </w:tc>
         <w:tc>
@@ -13429,7 +13439,7 @@
           <w:lang w:eastAsia="fr-FR"/>
         </w:rPr>
       </w:pPr>
-      <w:bookmarkStart w:id="12" w:name="_Toc19663146"/>
+      <w:bookmarkStart w:id="12" w:name="_Toc19807768"/>
       <w:r>
         <w:rPr>
           <w:rFonts w:eastAsia="Times New Roman"/>
@@ -13460,7 +13470,7 @@
           <w:lang w:eastAsia="fr-FR"/>
         </w:rPr>
       </w:pPr>
-      <w:bookmarkStart w:id="13" w:name="_Toc19663147"/>
+      <w:bookmarkStart w:id="13" w:name="_Toc19807769"/>
       <w:r>
         <w:rPr>
           <w:rFonts w:eastAsia="Times New Roman"/>
@@ -14116,7 +14126,7 @@
           <w:lang w:eastAsia="fr-FR"/>
         </w:rPr>
       </w:pPr>
-      <w:bookmarkStart w:id="14" w:name="_Toc19663148"/>
+      <w:bookmarkStart w:id="14" w:name="_Toc19807770"/>
       <w:r>
         <w:rPr>
           <w:rFonts w:eastAsia="Times New Roman"/>
@@ -18709,7 +18719,7 @@
           <w:lang w:eastAsia="fr-FR"/>
         </w:rPr>
       </w:pPr>
-      <w:bookmarkStart w:id="15" w:name="_Toc19663149"/>
+      <w:bookmarkStart w:id="15" w:name="_Toc19807771"/>
       <w:r>
         <w:rPr>
           <w:rFonts w:eastAsia="Times New Roman"/>
@@ -23884,7 +23894,7 @@
           <w:lang w:eastAsia="fr-FR"/>
         </w:rPr>
       </w:pPr>
-      <w:bookmarkStart w:id="16" w:name="_Toc19663150"/>
+      <w:bookmarkStart w:id="16" w:name="_Toc19807772"/>
       <w:r>
         <w:rPr>
           <w:rFonts w:eastAsia="Times New Roman"/>
@@ -26349,7 +26359,7 @@
           <w:lang w:eastAsia="fr-FR"/>
         </w:rPr>
       </w:pPr>
-      <w:bookmarkStart w:id="17" w:name="_Toc19663151"/>
+      <w:bookmarkStart w:id="17" w:name="_Toc19807773"/>
       <w:r>
         <w:rPr>
           <w:rFonts w:eastAsia="Times New Roman"/>
@@ -26991,7 +27001,7 @@
           <w:lang w:eastAsia="fr-FR"/>
         </w:rPr>
       </w:pPr>
-      <w:bookmarkStart w:id="18" w:name="_Toc19663152"/>
+      <w:bookmarkStart w:id="18" w:name="_Toc19807774"/>
       <w:r>
         <w:rPr>
           <w:rFonts w:eastAsia="Times New Roman"/>
@@ -28845,7 +28855,7 @@
           <w:lang w:eastAsia="fr-FR"/>
         </w:rPr>
       </w:pPr>
-      <w:bookmarkStart w:id="19" w:name="_Toc19663153"/>
+      <w:bookmarkStart w:id="19" w:name="_Toc19807775"/>
       <w:r>
         <w:rPr>
           <w:rFonts w:eastAsia="Times New Roman"/>
@@ -28876,18 +28886,18 @@
           <w:lang w:eastAsia="fr-FR"/>
         </w:rPr>
         <w:drawing>
-          <wp:anchor distT="0" distB="0" distL="114300" distR="114300" simplePos="0" relativeHeight="251674624" behindDoc="1" locked="0" layoutInCell="1" allowOverlap="1" wp14:anchorId="78104775">
+          <wp:anchor distT="0" distB="0" distL="114300" distR="114300" simplePos="0" relativeHeight="251677696" behindDoc="1" locked="0" layoutInCell="1" allowOverlap="1">
             <wp:simplePos x="0" y="0"/>
             <wp:positionH relativeFrom="column">
-              <wp:posOffset>1039283</wp:posOffset>
+              <wp:posOffset>1020312</wp:posOffset>
             </wp:positionH>
             <wp:positionV relativeFrom="paragraph">
-              <wp:posOffset>21590</wp:posOffset>
+              <wp:posOffset>2171</wp:posOffset>
             </wp:positionV>
-            <wp:extent cx="3805200" cy="3600000"/>
-            <wp:effectExtent l="0" t="0" r="5080" b="0"/>
+            <wp:extent cx="3981600" cy="3600000"/>
+            <wp:effectExtent l="0" t="0" r="0" b="635"/>
             <wp:wrapNone/>
-            <wp:docPr id="12" name="Image 12"/>
+            <wp:docPr id="10" name="Image 10"/>
             <wp:cNvGraphicFramePr>
               <a:graphicFrameLocks xmlns:a="http://schemas.openxmlformats.org/drawingml/2006/main" noChangeAspect="1"/>
             </wp:cNvGraphicFramePr>
@@ -28895,8 +28905,10 @@
               <a:graphicData uri="http://schemas.openxmlformats.org/drawingml/2006/picture">
                 <pic:pic xmlns:pic="http://schemas.openxmlformats.org/drawingml/2006/picture">
                   <pic:nvPicPr>
-                    <pic:cNvPr id="1" name=""/>
-                    <pic:cNvPicPr/>
+                    <pic:cNvPr id="0" name="Picture 3"/>
+                    <pic:cNvPicPr>
+                      <a:picLocks noChangeAspect="1" noChangeArrowheads="1"/>
+                    </pic:cNvPicPr>
                   </pic:nvPicPr>
                   <pic:blipFill>
                     <a:blip r:embed="rId12">
@@ -28906,26 +28918,31 @@
                         </a:ext>
                       </a:extLst>
                     </a:blip>
+                    <a:srcRect/>
                     <a:stretch>
                       <a:fillRect/>
                     </a:stretch>
                   </pic:blipFill>
-                  <pic:spPr>
+                  <pic:spPr bwMode="auto">
                     <a:xfrm>
                       <a:off x="0" y="0"/>
-                      <a:ext cx="3805200" cy="3600000"/>
+                      <a:ext cx="3981600" cy="3600000"/>
                     </a:xfrm>
                     <a:prstGeom prst="rect">
                       <a:avLst/>
                     </a:prstGeom>
+                    <a:noFill/>
+                    <a:ln>
+                      <a:noFill/>
+                    </a:ln>
                   </pic:spPr>
                 </pic:pic>
               </a:graphicData>
             </a:graphic>
-            <wp14:sizeRelH relativeFrom="margin">
+            <wp14:sizeRelH relativeFrom="page">
               <wp14:pctWidth>0</wp14:pctWidth>
             </wp14:sizeRelH>
-            <wp14:sizeRelV relativeFrom="margin">
+            <wp14:sizeRelV relativeFrom="page">
               <wp14:pctHeight>0</wp14:pctHeight>
             </wp14:sizeRelV>
           </wp:anchor>
@@ -29002,9 +29019,9 @@
               </wp:anchor>
             </w:drawing>
           </mc:Choice>
-          <mc:Fallback>
+          <mc:Fallback xmlns:w16cid="http://schemas.microsoft.com/office/word/2016/wordml/cid" xmlns:am3d="http://schemas.microsoft.com/office/drawing/2017/model3d" xmlns:aink="http://schemas.microsoft.com/office/drawing/2016/ink" xmlns:cx8="http://schemas.microsoft.com/office/drawing/2016/5/14/chartex" xmlns:cx7="http://schemas.microsoft.com/office/drawing/2016/5/13/chartex" xmlns:cx6="http://schemas.microsoft.com/office/drawing/2016/5/12/chartex" xmlns:cx5="http://schemas.microsoft.com/office/drawing/2016/5/11/chartex" xmlns:cx4="http://schemas.microsoft.com/office/drawing/2016/5/10/chartex" xmlns:cx3="http://schemas.microsoft.com/office/drawing/2016/5/9/chartex" xmlns:cx2="http://schemas.microsoft.com/office/drawing/2015/10/21/chartex">
             <w:pict>
-              <v:line w14:anchorId="6A9AF438" id="Connecteur droit 15" o:spid="_x0000_s1026" style="position:absolute;z-index:251665408;visibility:visible;mso-wrap-style:square;mso-wrap-distance-left:9pt;mso-wrap-distance-top:0;mso-wrap-distance-right:9pt;mso-wrap-distance-bottom:0;mso-position-horizontal:absolute;mso-position-horizontal-relative:text;mso-position-vertical:absolute;mso-position-vertical-relative:text" from="138.65pt,.85pt" to="220.7pt,36.25pt" o:gfxdata="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" strokecolor="black [3200]" strokeweight=".5pt">
+              <v:line w14:anchorId="6A9AF438" id="Connecteur droit 15" o:spid="_x0000_s1026" style="position:absolute;z-index:251665408;visibility:visible;mso-wrap-style:square;mso-wrap-distance-left:9pt;mso-wrap-distance-top:0;mso-wrap-distance-right:9pt;mso-wrap-distance-bottom:0;mso-position-horizontal:absolute;mso-position-horizontal-relative:text;mso-position-vertical:absolute;mso-position-vertical-relative:text" from="138.65pt,.85pt" to="220.7pt,36.25pt" o:gfxdata="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" strokecolor="black [3200]" strokeweight=".5pt">
                 <v:stroke joinstyle="miter"/>
               </v:line>
             </w:pict>
@@ -29082,9 +29099,9 @@
               </wp:anchor>
             </w:drawing>
           </mc:Choice>
-          <mc:Fallback>
+          <mc:Fallback xmlns:w16cid="http://schemas.microsoft.com/office/word/2016/wordml/cid" xmlns:am3d="http://schemas.microsoft.com/office/drawing/2017/model3d" xmlns:aink="http://schemas.microsoft.com/office/drawing/2016/ink" xmlns:cx8="http://schemas.microsoft.com/office/drawing/2016/5/14/chartex" xmlns:cx7="http://schemas.microsoft.com/office/drawing/2016/5/13/chartex" xmlns:cx6="http://schemas.microsoft.com/office/drawing/2016/5/12/chartex" xmlns:cx5="http://schemas.microsoft.com/office/drawing/2016/5/11/chartex" xmlns:cx4="http://schemas.microsoft.com/office/drawing/2016/5/10/chartex" xmlns:cx3="http://schemas.microsoft.com/office/drawing/2016/5/9/chartex" xmlns:cx2="http://schemas.microsoft.com/office/drawing/2015/10/21/chartex">
             <w:pict>
-              <v:line w14:anchorId="28ED6CA3" id="Connecteur droit 19" o:spid="_x0000_s1026" style="position:absolute;flip:x;z-index:251669504;visibility:visible;mso-wrap-style:square;mso-wrap-distance-left:9pt;mso-wrap-distance-top:0;mso-wrap-distance-right:9pt;mso-wrap-distance-bottom:0;mso-position-horizontal:absolute;mso-position-horizontal-relative:text;mso-position-vertical:absolute;mso-position-vertical-relative:text" from="274.65pt,4.05pt" to="351.95pt,7pt" o:gfxdata="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" strokecolor="black [3200]" strokeweight=".5pt">
+              <v:line w14:anchorId="28ED6CA3" id="Connecteur droit 19" o:spid="_x0000_s1026" style="position:absolute;flip:x;z-index:251669504;visibility:visible;mso-wrap-style:square;mso-wrap-distance-left:9pt;mso-wrap-distance-top:0;mso-wrap-distance-right:9pt;mso-wrap-distance-bottom:0;mso-position-horizontal:absolute;mso-position-horizontal-relative:text;mso-position-vertical:absolute;mso-position-vertical-relative:text" from="274.65pt,4.05pt" to="351.95pt,7pt" o:gfxdata="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" strokecolor="black [3200]" strokeweight=".5pt">
                 <v:stroke joinstyle="miter"/>
               </v:line>
             </w:pict>
@@ -29170,9 +29187,9 @@
               </wp:anchor>
             </w:drawing>
           </mc:Choice>
-          <mc:Fallback>
+          <mc:Fallback xmlns:w16cid="http://schemas.microsoft.com/office/word/2016/wordml/cid" xmlns:am3d="http://schemas.microsoft.com/office/drawing/2017/model3d" xmlns:aink="http://schemas.microsoft.com/office/drawing/2016/ink" xmlns:cx8="http://schemas.microsoft.com/office/drawing/2016/5/14/chartex" xmlns:cx7="http://schemas.microsoft.com/office/drawing/2016/5/13/chartex" xmlns:cx6="http://schemas.microsoft.com/office/drawing/2016/5/12/chartex" xmlns:cx5="http://schemas.microsoft.com/office/drawing/2016/5/11/chartex" xmlns:cx4="http://schemas.microsoft.com/office/drawing/2016/5/10/chartex" xmlns:cx3="http://schemas.microsoft.com/office/drawing/2016/5/9/chartex" xmlns:cx2="http://schemas.microsoft.com/office/drawing/2015/10/21/chartex">
             <w:pict>
-              <v:line w14:anchorId="505BD52C" id="Connecteur droit 21" o:spid="_x0000_s1026" style="position:absolute;flip:x y;z-index:251670528;visibility:visible;mso-wrap-style:square;mso-wrap-distance-left:9pt;mso-wrap-distance-top:0;mso-wrap-distance-right:9pt;mso-wrap-distance-bottom:0;mso-position-horizontal:absolute;mso-position-horizontal-relative:text;mso-position-vertical:absolute;mso-position-vertical-relative:text" from="268.6pt,10.6pt" to="351.2pt,44.85pt" o:gfxdata="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" strokecolor="black [3200]" strokeweight=".5pt">
+              <v:line w14:anchorId="505BD52C" id="Connecteur droit 21" o:spid="_x0000_s1026" style="position:absolute;flip:x y;z-index:251670528;visibility:visible;mso-wrap-style:square;mso-wrap-distance-left:9pt;mso-wrap-distance-top:0;mso-wrap-distance-right:9pt;mso-wrap-distance-bottom:0;mso-position-horizontal:absolute;mso-position-horizontal-relative:text;mso-position-vertical:absolute;mso-position-vertical-relative:text" from="268.6pt,10.6pt" to="351.2pt,44.85pt" o:gfxdata="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" strokecolor="black [3200]" strokeweight=".5pt">
                 <v:stroke joinstyle="miter"/>
               </v:line>
             </w:pict>
@@ -29234,9 +29251,9 @@
               </wp:anchor>
             </w:drawing>
           </mc:Choice>
-          <mc:Fallback>
+          <mc:Fallback xmlns:w16cid="http://schemas.microsoft.com/office/word/2016/wordml/cid" xmlns:am3d="http://schemas.microsoft.com/office/drawing/2017/model3d" xmlns:aink="http://schemas.microsoft.com/office/drawing/2016/ink" xmlns:cx8="http://schemas.microsoft.com/office/drawing/2016/5/14/chartex" xmlns:cx7="http://schemas.microsoft.com/office/drawing/2016/5/13/chartex" xmlns:cx6="http://schemas.microsoft.com/office/drawing/2016/5/12/chartex" xmlns:cx5="http://schemas.microsoft.com/office/drawing/2016/5/11/chartex" xmlns:cx4="http://schemas.microsoft.com/office/drawing/2016/5/10/chartex" xmlns:cx3="http://schemas.microsoft.com/office/drawing/2016/5/9/chartex" xmlns:cx2="http://schemas.microsoft.com/office/drawing/2015/10/21/chartex">
             <w:pict>
-              <v:line w14:anchorId="1122C3E2" id="Connecteur droit 16" o:spid="_x0000_s1026" style="position:absolute;flip:y;z-index:251666432;visibility:visible;mso-wrap-style:square;mso-wrap-distance-left:9pt;mso-wrap-distance-top:0;mso-wrap-distance-right:9pt;mso-wrap-distance-bottom:0;mso-position-horizontal:absolute;mso-position-horizontal-relative:text;mso-position-vertical:absolute;mso-position-vertical-relative:text" from="138.65pt,6.75pt" to="220.65pt,16.8pt" o:gfxdata="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" strokecolor="black [3200]" strokeweight=".5pt">
+              <v:line w14:anchorId="1122C3E2" id="Connecteur droit 16" o:spid="_x0000_s1026" style="position:absolute;flip:y;z-index:251666432;visibility:visible;mso-wrap-style:square;mso-wrap-distance-left:9pt;mso-wrap-distance-top:0;mso-wrap-distance-right:9pt;mso-wrap-distance-bottom:0;mso-position-horizontal:absolute;mso-position-horizontal-relative:text;mso-position-vertical:absolute;mso-position-vertical-relative:text" from="138.65pt,6.75pt" to="220.65pt,16.8pt" o:gfxdata="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" strokecolor="black [3200]" strokeweight=".5pt">
                 <v:stroke joinstyle="miter"/>
               </v:line>
             </w:pict>
@@ -29306,9 +29323,9 @@
               </wp:anchor>
             </w:drawing>
           </mc:Choice>
-          <mc:Fallback>
+          <mc:Fallback xmlns:w16cid="http://schemas.microsoft.com/office/word/2016/wordml/cid" xmlns:am3d="http://schemas.microsoft.com/office/drawing/2017/model3d" xmlns:aink="http://schemas.microsoft.com/office/drawing/2016/ink" xmlns:cx8="http://schemas.microsoft.com/office/drawing/2016/5/14/chartex" xmlns:cx7="http://schemas.microsoft.com/office/drawing/2016/5/13/chartex" xmlns:cx6="http://schemas.microsoft.com/office/drawing/2016/5/12/chartex" xmlns:cx5="http://schemas.microsoft.com/office/drawing/2016/5/11/chartex" xmlns:cx4="http://schemas.microsoft.com/office/drawing/2016/5/10/chartex" xmlns:cx3="http://schemas.microsoft.com/office/drawing/2016/5/9/chartex" xmlns:cx2="http://schemas.microsoft.com/office/drawing/2015/10/21/chartex">
             <w:pict>
-              <v:line w14:anchorId="015CE8F1" id="Connecteur droit 17" o:spid="_x0000_s1026" style="position:absolute;z-index:251667456;visibility:visible;mso-wrap-style:square;mso-wrap-distance-left:9pt;mso-wrap-distance-top:0;mso-wrap-distance-right:9pt;mso-wrap-distance-bottom:0;mso-position-horizontal:absolute;mso-position-horizontal-relative:text;mso-position-vertical:absolute;mso-position-vertical-relative:text" from="138.15pt,.7pt" to="205.45pt,30.2pt" o:gfxdata="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" strokecolor="black [3200]" strokeweight=".5pt">
+              <v:line w14:anchorId="015CE8F1" id="Connecteur droit 17" o:spid="_x0000_s1026" style="position:absolute;z-index:251667456;visibility:visible;mso-wrap-style:square;mso-wrap-distance-left:9pt;mso-wrap-distance-top:0;mso-wrap-distance-right:9pt;mso-wrap-distance-bottom:0;mso-position-horizontal:absolute;mso-position-horizontal-relative:text;mso-position-vertical:absolute;mso-position-vertical-relative:text" from="138.15pt,.7pt" to="205.45pt,30.2pt" o:gfxdata="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" strokecolor="black [3200]" strokeweight=".5pt">
                 <v:stroke joinstyle="miter"/>
               </v:line>
             </w:pict>
@@ -29392,9 +29409,9 @@
               </wp:anchor>
             </w:drawing>
           </mc:Choice>
-          <mc:Fallback>
+          <mc:Fallback xmlns:w16cid="http://schemas.microsoft.com/office/word/2016/wordml/cid" xmlns:am3d="http://schemas.microsoft.com/office/drawing/2017/model3d" xmlns:aink="http://schemas.microsoft.com/office/drawing/2016/ink" xmlns:cx8="http://schemas.microsoft.com/office/drawing/2016/5/14/chartex" xmlns:cx7="http://schemas.microsoft.com/office/drawing/2016/5/13/chartex" xmlns:cx6="http://schemas.microsoft.com/office/drawing/2016/5/12/chartex" xmlns:cx5="http://schemas.microsoft.com/office/drawing/2016/5/11/chartex" xmlns:cx4="http://schemas.microsoft.com/office/drawing/2016/5/10/chartex" xmlns:cx3="http://schemas.microsoft.com/office/drawing/2016/5/9/chartex" xmlns:cx2="http://schemas.microsoft.com/office/drawing/2015/10/21/chartex">
             <w:pict>
-              <v:line w14:anchorId="496A4560" id="Connecteur droit 23" o:spid="_x0000_s1026" style="position:absolute;flip:x;z-index:251672576;visibility:visible;mso-wrap-style:square;mso-width-percent:0;mso-height-percent:0;mso-wrap-distance-left:9pt;mso-wrap-distance-top:0;mso-wrap-distance-right:9pt;mso-wrap-distance-bottom:0;mso-position-horizontal:absolute;mso-position-horizontal-relative:text;mso-position-vertical:absolute;mso-position-vertical-relative:text;mso-width-percent:0;mso-height-percent:0;mso-width-relative:margin;mso-height-relative:margin" from="264.5pt,6.25pt" to="351.85pt,52.25pt" o:gfxdata="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" strokecolor="black [3200]" strokeweight=".5pt">
+              <v:line w14:anchorId="496A4560" id="Connecteur droit 23" o:spid="_x0000_s1026" style="position:absolute;flip:x;z-index:251672576;visibility:visible;mso-wrap-style:square;mso-width-percent:0;mso-height-percent:0;mso-wrap-distance-left:9pt;mso-wrap-distance-top:0;mso-wrap-distance-right:9pt;mso-wrap-distance-bottom:0;mso-position-horizontal:absolute;mso-position-horizontal-relative:text;mso-position-vertical:absolute;mso-position-vertical-relative:text;mso-width-percent:0;mso-height-percent:0;mso-width-relative:margin;mso-height-relative:margin" from="264.5pt,6.25pt" to="351.85pt,52.25pt" o:gfxdata="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" strokecolor="black [3200]" strokeweight=".5pt">
                 <v:stroke joinstyle="miter"/>
               </v:line>
             </w:pict>
@@ -29456,9 +29473,9 @@
               </wp:anchor>
             </w:drawing>
           </mc:Choice>
-          <mc:Fallback>
+          <mc:Fallback xmlns:w16cid="http://schemas.microsoft.com/office/word/2016/wordml/cid" xmlns:am3d="http://schemas.microsoft.com/office/drawing/2017/model3d" xmlns:aink="http://schemas.microsoft.com/office/drawing/2016/ink" xmlns:cx8="http://schemas.microsoft.com/office/drawing/2016/5/14/chartex" xmlns:cx7="http://schemas.microsoft.com/office/drawing/2016/5/13/chartex" xmlns:cx6="http://schemas.microsoft.com/office/drawing/2016/5/12/chartex" xmlns:cx5="http://schemas.microsoft.com/office/drawing/2016/5/11/chartex" xmlns:cx4="http://schemas.microsoft.com/office/drawing/2016/5/10/chartex" xmlns:cx3="http://schemas.microsoft.com/office/drawing/2016/5/9/chartex" xmlns:cx2="http://schemas.microsoft.com/office/drawing/2015/10/21/chartex">
             <w:pict>
-              <v:line w14:anchorId="5FDE92B4" id="Connecteur droit 22" o:spid="_x0000_s1026" style="position:absolute;flip:x;z-index:251671552;visibility:visible;mso-wrap-style:square;mso-wrap-distance-left:9pt;mso-wrap-distance-top:0;mso-wrap-distance-right:9pt;mso-wrap-distance-bottom:0;mso-position-horizontal:absolute;mso-position-horizontal-relative:text;mso-position-vertical:absolute;mso-position-vertical-relative:text" from="268.65pt,6.2pt" to="351.25pt,6.2pt" o:gfxdata="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" strokecolor="black [3200]" strokeweight=".5pt">
+              <v:line w14:anchorId="5FDE92B4" id="Connecteur droit 22" o:spid="_x0000_s1026" style="position:absolute;flip:x;z-index:251671552;visibility:visible;mso-wrap-style:square;mso-wrap-distance-left:9pt;mso-wrap-distance-top:0;mso-wrap-distance-right:9pt;mso-wrap-distance-bottom:0;mso-position-horizontal:absolute;mso-position-horizontal-relative:text;mso-position-vertical:absolute;mso-position-vertical-relative:text" from="268.65pt,6.2pt" to="351.25pt,6.2pt" o:gfxdata="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" strokecolor="black [3200]" strokeweight=".5pt">
                 <v:stroke joinstyle="miter"/>
               </v:line>
             </w:pict>
@@ -29550,9 +29567,9 @@
               </wp:anchor>
             </w:drawing>
           </mc:Choice>
-          <mc:Fallback>
+          <mc:Fallback xmlns:w16cid="http://schemas.microsoft.com/office/word/2016/wordml/cid" xmlns:am3d="http://schemas.microsoft.com/office/drawing/2017/model3d" xmlns:aink="http://schemas.microsoft.com/office/drawing/2016/ink" xmlns:cx8="http://schemas.microsoft.com/office/drawing/2016/5/14/chartex" xmlns:cx7="http://schemas.microsoft.com/office/drawing/2016/5/13/chartex" xmlns:cx6="http://schemas.microsoft.com/office/drawing/2016/5/12/chartex" xmlns:cx5="http://schemas.microsoft.com/office/drawing/2016/5/11/chartex" xmlns:cx4="http://schemas.microsoft.com/office/drawing/2016/5/10/chartex" xmlns:cx3="http://schemas.microsoft.com/office/drawing/2016/5/9/chartex" xmlns:cx2="http://schemas.microsoft.com/office/drawing/2015/10/21/chartex">
             <w:pict>
-              <v:line w14:anchorId="59172824" id="Connecteur droit 13" o:spid="_x0000_s1026" style="position:absolute;flip:y;z-index:251676672;visibility:visible;mso-wrap-style:square;mso-width-percent:0;mso-height-percent:0;mso-wrap-distance-left:9pt;mso-wrap-distance-top:0;mso-wrap-distance-right:9pt;mso-wrap-distance-bottom:0;mso-position-horizontal:absolute;mso-position-horizontal-relative:text;mso-position-vertical:absolute;mso-position-vertical-relative:text;mso-width-percent:0;mso-height-percent:0;mso-width-relative:margin;mso-height-relative:margin" from="129.8pt,8.35pt" to="220.45pt,41.7pt" o:gfxdata="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" strokecolor="black [3200]" strokeweight=".5pt">
+              <v:line w14:anchorId="59172824" id="Connecteur droit 13" o:spid="_x0000_s1026" style="position:absolute;flip:y;z-index:251676672;visibility:visible;mso-wrap-style:square;mso-width-percent:0;mso-height-percent:0;mso-wrap-distance-left:9pt;mso-wrap-distance-top:0;mso-wrap-distance-right:9pt;mso-wrap-distance-bottom:0;mso-position-horizontal:absolute;mso-position-horizontal-relative:text;mso-position-vertical:absolute;mso-position-vertical-relative:text;mso-width-percent:0;mso-height-percent:0;mso-width-relative:margin;mso-height-relative:margin" from="129.8pt,8.35pt" to="220.45pt,41.7pt" o:gfxdata="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" strokecolor="black [3200]" strokeweight=".5pt">
                 <v:stroke joinstyle="miter"/>
               </v:line>
             </w:pict>
@@ -29678,9 +29695,9 @@
               </wp:anchor>
             </w:drawing>
           </mc:Choice>
-          <mc:Fallback>
+          <mc:Fallback xmlns:w16cid="http://schemas.microsoft.com/office/word/2016/wordml/cid" xmlns:am3d="http://schemas.microsoft.com/office/drawing/2017/model3d" xmlns:aink="http://schemas.microsoft.com/office/drawing/2016/ink" xmlns:cx8="http://schemas.microsoft.com/office/drawing/2016/5/14/chartex" xmlns:cx7="http://schemas.microsoft.com/office/drawing/2016/5/13/chartex" xmlns:cx6="http://schemas.microsoft.com/office/drawing/2016/5/12/chartex" xmlns:cx5="http://schemas.microsoft.com/office/drawing/2016/5/11/chartex" xmlns:cx4="http://schemas.microsoft.com/office/drawing/2016/5/10/chartex" xmlns:cx3="http://schemas.microsoft.com/office/drawing/2016/5/9/chartex" xmlns:cx2="http://schemas.microsoft.com/office/drawing/2015/10/21/chartex">
             <w:pict>
-              <v:line w14:anchorId="2A74C5B1" id="Connecteur droit 18" o:spid="_x0000_s1026" style="position:absolute;flip:y;z-index:251668480;visibility:visible;mso-wrap-style:square;mso-wrap-distance-left:9pt;mso-wrap-distance-top:0;mso-wrap-distance-right:9pt;mso-wrap-distance-bottom:0;mso-position-horizontal:absolute;mso-position-horizontal-relative:text;mso-position-vertical:absolute;mso-position-vertical-relative:text" from="127.45pt,199.15pt" to="215.35pt,233.95pt" o:gfxdata="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" strokecolor="black [3200]" strokeweight=".5pt">
+              <v:line w14:anchorId="2A74C5B1" id="Connecteur droit 18" o:spid="_x0000_s1026" style="position:absolute;flip:y;z-index:251668480;visibility:visible;mso-wrap-style:square;mso-wrap-distance-left:9pt;mso-wrap-distance-top:0;mso-wrap-distance-right:9pt;mso-wrap-distance-bottom:0;mso-position-horizontal:absolute;mso-position-horizontal-relative:text;mso-position-vertical:absolute;mso-position-vertical-relative:text" from="127.45pt,199.15pt" to="215.35pt,233.95pt" o:gfxdata="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" strokecolor="black [3200]" strokeweight=".5pt">
                 <v:stroke joinstyle="miter"/>
               </v:line>
             </w:pict>
@@ -29700,7 +29717,7 @@
           <w:lang w:eastAsia="fr-FR"/>
         </w:rPr>
       </w:pPr>
-      <w:bookmarkStart w:id="20" w:name="_Toc19663154"/>
+      <w:bookmarkStart w:id="20" w:name="_Toc19807776"/>
       <w:r>
         <w:rPr>
           <w:rFonts w:eastAsia="Times New Roman"/>
@@ -29731,7 +29748,7 @@
           <w:lang w:eastAsia="fr-FR"/>
         </w:rPr>
       </w:pPr>
-      <w:bookmarkStart w:id="21" w:name="_Toc19663155"/>
+      <w:bookmarkStart w:id="21" w:name="_Toc19807777"/>
       <w:r>
         <w:rPr>
           <w:rFonts w:eastAsia="Times New Roman"/>
@@ -29769,7 +29786,7 @@
           <w:lang w:eastAsia="fr-FR"/>
         </w:rPr>
       </w:pPr>
-      <w:bookmarkStart w:id="22" w:name="_Toc19663156"/>
+      <w:bookmarkStart w:id="22" w:name="_Toc19807778"/>
       <w:r>
         <w:rPr>
           <w:rFonts w:eastAsia="Times New Roman"/>
@@ -29794,12 +29811,13 @@
       <w:r>
         <w:rPr>
           <w:noProof/>
+          <w:lang w:eastAsia="fr-FR"/>
         </w:rPr>
         <w:drawing>
-          <wp:inline distT="0" distB="0" distL="0" distR="0" wp14:anchorId="7B70C069" wp14:editId="22BBE871">
-            <wp:extent cx="3297600" cy="3600000"/>
-            <wp:effectExtent l="0" t="0" r="4445" b="0"/>
-            <wp:docPr id="24" name="Image 24"/>
+          <wp:inline distT="0" distB="0" distL="0" distR="0">
+            <wp:extent cx="3718800" cy="3780000"/>
+            <wp:effectExtent l="0" t="0" r="0" b="0"/>
+            <wp:docPr id="3" name="Image 3"/>
             <wp:cNvGraphicFramePr>
               <a:graphicFrameLocks xmlns:a="http://schemas.openxmlformats.org/drawingml/2006/main" noChangeAspect="1"/>
             </wp:cNvGraphicFramePr>
@@ -29807,23 +29825,36 @@
               <a:graphicData uri="http://schemas.openxmlformats.org/drawingml/2006/picture">
                 <pic:pic xmlns:pic="http://schemas.openxmlformats.org/drawingml/2006/picture">
                   <pic:nvPicPr>
-                    <pic:cNvPr id="1" name=""/>
-                    <pic:cNvPicPr/>
+                    <pic:cNvPr id="0" name="Picture 1"/>
+                    <pic:cNvPicPr>
+                      <a:picLocks noChangeAspect="1" noChangeArrowheads="1"/>
+                    </pic:cNvPicPr>
                   </pic:nvPicPr>
                   <pic:blipFill>
-                    <a:blip r:embed="rId13"/>
+                    <a:blip r:embed="rId13">
+                      <a:extLst>
+                        <a:ext uri="{28A0092B-C50C-407E-A947-70E740481C1C}">
+                          <a14:useLocalDpi xmlns:a14="http://schemas.microsoft.com/office/drawing/2010/main" val="0"/>
+                        </a:ext>
+                      </a:extLst>
+                    </a:blip>
+                    <a:srcRect/>
                     <a:stretch>
                       <a:fillRect/>
                     </a:stretch>
                   </pic:blipFill>
-                  <pic:spPr>
+                  <pic:spPr bwMode="auto">
                     <a:xfrm>
                       <a:off x="0" y="0"/>
-                      <a:ext cx="3297600" cy="3600000"/>
+                      <a:ext cx="3718800" cy="3780000"/>
                     </a:xfrm>
                     <a:prstGeom prst="rect">
                       <a:avLst/>
                     </a:prstGeom>
+                    <a:noFill/>
+                    <a:ln>
+                      <a:noFill/>
+                    </a:ln>
                   </pic:spPr>
                 </pic:pic>
               </a:graphicData>
@@ -29846,7 +29877,7 @@
           <w:lang w:eastAsia="fr-FR"/>
         </w:rPr>
       </w:pPr>
-      <w:bookmarkStart w:id="23" w:name="_Toc19663157"/>
+      <w:bookmarkStart w:id="23" w:name="_Toc19807779"/>
       <w:r>
         <w:rPr>
           <w:rFonts w:eastAsia="Times New Roman"/>
@@ -29878,10 +29909,10 @@
           <w:lang w:eastAsia="fr-FR"/>
         </w:rPr>
         <w:drawing>
-          <wp:inline distT="0" distB="0" distL="0" distR="0" wp14:anchorId="0EF15B75" wp14:editId="463FC715">
-            <wp:extent cx="3574800" cy="3600000"/>
-            <wp:effectExtent l="0" t="0" r="0" b="0"/>
-            <wp:docPr id="25" name="Image 25"/>
+          <wp:inline distT="0" distB="0" distL="0" distR="0">
+            <wp:extent cx="4190400" cy="3780000"/>
+            <wp:effectExtent l="0" t="0" r="635" b="0"/>
+            <wp:docPr id="20" name="Image 20"/>
             <wp:cNvGraphicFramePr>
               <a:graphicFrameLocks xmlns:a="http://schemas.openxmlformats.org/drawingml/2006/main" noChangeAspect="1"/>
             </wp:cNvGraphicFramePr>
@@ -29889,23 +29920,36 @@
               <a:graphicData uri="http://schemas.openxmlformats.org/drawingml/2006/picture">
                 <pic:pic xmlns:pic="http://schemas.openxmlformats.org/drawingml/2006/picture">
                   <pic:nvPicPr>
-                    <pic:cNvPr id="1" name=""/>
-                    <pic:cNvPicPr/>
+                    <pic:cNvPr id="0" name="Picture 5"/>
+                    <pic:cNvPicPr>
+                      <a:picLocks noChangeAspect="1" noChangeArrowheads="1"/>
+                    </pic:cNvPicPr>
                   </pic:nvPicPr>
                   <pic:blipFill>
-                    <a:blip r:embed="rId14"/>
+                    <a:blip r:embed="rId14">
+                      <a:extLst>
+                        <a:ext uri="{28A0092B-C50C-407E-A947-70E740481C1C}">
+                          <a14:useLocalDpi xmlns:a14="http://schemas.microsoft.com/office/drawing/2010/main" val="0"/>
+                        </a:ext>
+                      </a:extLst>
+                    </a:blip>
+                    <a:srcRect/>
                     <a:stretch>
                       <a:fillRect/>
                     </a:stretch>
                   </pic:blipFill>
-                  <pic:spPr>
+                  <pic:spPr bwMode="auto">
                     <a:xfrm>
                       <a:off x="0" y="0"/>
-                      <a:ext cx="3574800" cy="3600000"/>
+                      <a:ext cx="4190400" cy="3780000"/>
                     </a:xfrm>
                     <a:prstGeom prst="rect">
                       <a:avLst/>
                     </a:prstGeom>
+                    <a:noFill/>
+                    <a:ln>
+                      <a:noFill/>
+                    </a:ln>
                   </pic:spPr>
                 </pic:pic>
               </a:graphicData>
@@ -29928,7 +29972,7 @@
           <w:lang w:eastAsia="fr-FR"/>
         </w:rPr>
       </w:pPr>
-      <w:bookmarkStart w:id="24" w:name="_Toc19663158"/>
+      <w:bookmarkStart w:id="24" w:name="_Toc19807780"/>
       <w:r>
         <w:rPr>
           <w:rFonts w:eastAsia="Times New Roman"/>
@@ -29961,10 +30005,10 @@
           <w:lang w:eastAsia="fr-FR"/>
         </w:rPr>
         <w:drawing>
-          <wp:inline distT="0" distB="0" distL="0" distR="0" wp14:anchorId="708821A6" wp14:editId="0F6A8C89">
-            <wp:extent cx="3625200" cy="3600000"/>
-            <wp:effectExtent l="0" t="0" r="0" b="0"/>
-            <wp:docPr id="26" name="Image 26"/>
+          <wp:inline distT="0" distB="0" distL="0" distR="0">
+            <wp:extent cx="4359600" cy="3780000"/>
+            <wp:effectExtent l="0" t="0" r="3175" b="0"/>
+            <wp:docPr id="14" name="Image 14"/>
             <wp:cNvGraphicFramePr>
               <a:graphicFrameLocks xmlns:a="http://schemas.openxmlformats.org/drawingml/2006/main" noChangeAspect="1"/>
             </wp:cNvGraphicFramePr>
@@ -29972,23 +30016,36 @@
               <a:graphicData uri="http://schemas.openxmlformats.org/drawingml/2006/picture">
                 <pic:pic xmlns:pic="http://schemas.openxmlformats.org/drawingml/2006/picture">
                   <pic:nvPicPr>
-                    <pic:cNvPr id="1" name=""/>
-                    <pic:cNvPicPr/>
+                    <pic:cNvPr id="0" name="Picture 4"/>
+                    <pic:cNvPicPr>
+                      <a:picLocks noChangeAspect="1" noChangeArrowheads="1"/>
+                    </pic:cNvPicPr>
                   </pic:nvPicPr>
                   <pic:blipFill>
-                    <a:blip r:embed="rId15"/>
+                    <a:blip r:embed="rId15">
+                      <a:extLst>
+                        <a:ext uri="{28A0092B-C50C-407E-A947-70E740481C1C}">
+                          <a14:useLocalDpi xmlns:a14="http://schemas.microsoft.com/office/drawing/2010/main" val="0"/>
+                        </a:ext>
+                      </a:extLst>
+                    </a:blip>
+                    <a:srcRect/>
                     <a:stretch>
                       <a:fillRect/>
                     </a:stretch>
                   </pic:blipFill>
-                  <pic:spPr>
+                  <pic:spPr bwMode="auto">
                     <a:xfrm>
                       <a:off x="0" y="0"/>
-                      <a:ext cx="3625200" cy="3600000"/>
+                      <a:ext cx="4359600" cy="3780000"/>
                     </a:xfrm>
                     <a:prstGeom prst="rect">
                       <a:avLst/>
                     </a:prstGeom>
+                    <a:noFill/>
+                    <a:ln>
+                      <a:noFill/>
+                    </a:ln>
                   </pic:spPr>
                 </pic:pic>
               </a:graphicData>
@@ -30027,7 +30084,7 @@
           <w:lang w:eastAsia="fr-FR"/>
         </w:rPr>
       </w:pPr>
-      <w:bookmarkStart w:id="25" w:name="_Toc19663159"/>
+      <w:bookmarkStart w:id="25" w:name="_Toc19807781"/>
       <w:r>
         <w:rPr>
           <w:rFonts w:eastAsia="Times New Roman"/>
@@ -30054,7 +30111,7 @@
           <w:lang w:eastAsia="fr-FR"/>
         </w:rPr>
       </w:pPr>
-      <w:bookmarkStart w:id="26" w:name="_Toc19663160"/>
+      <w:bookmarkStart w:id="26" w:name="_Toc19807782"/>
       <w:r>
         <w:rPr>
           <w:rFonts w:eastAsia="Times New Roman"/>
@@ -30071,6 +30128,77 @@
           <w:lang w:eastAsia="fr-FR"/>
         </w:rPr>
       </w:pPr>
+    </w:p>
+    <w:p>
+      <w:pPr>
+        <w:rPr>
+          <w:rFonts w:ascii="Times New Roman" w:eastAsia="Times New Roman" w:hAnsi="Times New Roman" w:cs="Times New Roman"/>
+          <w:lang w:eastAsia="fr-FR"/>
+        </w:rPr>
+      </w:pPr>
+    </w:p>
+    <w:p>
+      <w:pPr>
+        <w:rPr>
+          <w:rFonts w:ascii="Times New Roman" w:eastAsia="Times New Roman" w:hAnsi="Times New Roman" w:cs="Times New Roman"/>
+          <w:lang w:eastAsia="fr-FR"/>
+        </w:rPr>
+      </w:pPr>
+      <w:r>
+        <w:rPr>
+          <w:rFonts w:ascii="Times New Roman" w:eastAsia="Times New Roman" w:hAnsi="Times New Roman" w:cs="Times New Roman"/>
+          <w:noProof/>
+          <w:lang w:eastAsia="fr-FR"/>
+        </w:rPr>
+        <w:drawing>
+          <wp:inline distT="0" distB="0" distL="0" distR="0">
+            <wp:extent cx="5752465" cy="3434080"/>
+            <wp:effectExtent l="0" t="0" r="635" b="0"/>
+            <wp:docPr id="4" name="Image 4"/>
+            <wp:cNvGraphicFramePr>
+              <a:graphicFrameLocks xmlns:a="http://schemas.openxmlformats.org/drawingml/2006/main" noChangeAspect="1"/>
+            </wp:cNvGraphicFramePr>
+            <a:graphic xmlns:a="http://schemas.openxmlformats.org/drawingml/2006/main">
+              <a:graphicData uri="http://schemas.openxmlformats.org/drawingml/2006/picture">
+                <pic:pic xmlns:pic="http://schemas.openxmlformats.org/drawingml/2006/picture">
+                  <pic:nvPicPr>
+                    <pic:cNvPr id="0" name="Picture 1"/>
+                    <pic:cNvPicPr>
+                      <a:picLocks noChangeAspect="1" noChangeArrowheads="1"/>
+                    </pic:cNvPicPr>
+                  </pic:nvPicPr>
+                  <pic:blipFill>
+                    <a:blip r:embed="rId16">
+                      <a:extLst>
+                        <a:ext uri="{28A0092B-C50C-407E-A947-70E740481C1C}">
+                          <a14:useLocalDpi xmlns:a14="http://schemas.microsoft.com/office/drawing/2010/main" val="0"/>
+                        </a:ext>
+                      </a:extLst>
+                    </a:blip>
+                    <a:srcRect/>
+                    <a:stretch>
+                      <a:fillRect/>
+                    </a:stretch>
+                  </pic:blipFill>
+                  <pic:spPr bwMode="auto">
+                    <a:xfrm>
+                      <a:off x="0" y="0"/>
+                      <a:ext cx="5752465" cy="3434080"/>
+                    </a:xfrm>
+                    <a:prstGeom prst="rect">
+                      <a:avLst/>
+                    </a:prstGeom>
+                    <a:noFill/>
+                    <a:ln>
+                      <a:noFill/>
+                    </a:ln>
+                  </pic:spPr>
+                </pic:pic>
+              </a:graphicData>
+            </a:graphic>
+          </wp:inline>
+        </w:drawing>
+      </w:r>
     </w:p>
     <w:p>
       <w:pPr>
@@ -30102,7 +30230,7 @@
           <w:lang w:eastAsia="fr-FR"/>
         </w:rPr>
       </w:pPr>
-      <w:bookmarkStart w:id="27" w:name="_Toc19663161"/>
+      <w:bookmarkStart w:id="27" w:name="_Toc19807783"/>
       <w:r>
         <w:rPr>
           <w:rFonts w:eastAsia="Times New Roman"/>
@@ -30129,7 +30257,7 @@
           <w:lang w:eastAsia="fr-FR"/>
         </w:rPr>
       </w:pPr>
-      <w:bookmarkStart w:id="28" w:name="_Toc19663162"/>
+      <w:bookmarkStart w:id="28" w:name="_Toc19807784"/>
       <w:r>
         <w:rPr>
           <w:rFonts w:eastAsia="Times New Roman"/>
@@ -30139,6 +30267,8 @@
       </w:r>
       <w:bookmarkEnd w:id="28"/>
     </w:p>
+    <w:p/>
+    <w:p/>
     <w:p/>
     <w:sectPr>
       <w:pgSz w:w="11900" w:h="16840"/>
@@ -30151,7 +30281,7 @@
 </file>
 
 <file path=word/endnotes.xml><?xml version="1.0" encoding="utf-8"?>
-<w:endnotes xmlns:wpc="http://schemas.microsoft.com/office/word/2010/wordprocessingCanvas" xmlns:cx="http://schemas.microsoft.com/office/drawing/2014/chartex" xmlns:cx1="http://schemas.microsoft.com/office/drawing/2015/9/8/chartex" xmlns:cx2="http://schemas.microsoft.com/office/drawing/2015/10/21/chartex" xmlns:cx3="http://schemas.microsoft.com/office/drawing/2016/5/9/chartex" xmlns:cx4="http://schemas.microsoft.com/office/drawing/2016/5/10/chartex" xmlns:cx5="http://schemas.microsoft.com/office/drawing/2016/5/11/chartex" xmlns:cx6="http://schemas.microsoft.com/office/drawing/2016/5/12/chartex" xmlns:cx7="http://schemas.microsoft.com/office/drawing/2016/5/13/chartex" xmlns:cx8="http://schemas.microsoft.com/office/drawing/2016/5/14/chartex" xmlns:mc="http://schemas.openxmlformats.org/markup-compatibility/2006" xmlns:aink="http://schemas.microsoft.com/office/drawing/2016/ink" xmlns:am3d="http://schemas.microsoft.com/office/drawing/2017/model3d" xmlns:o="urn:schemas-microsoft-com:office:office" xmlns:r="http://schemas.openxmlformats.org/officeDocument/2006/relationships" xmlns:m="http://schemas.openxmlformats.org/officeDocument/2006/math" xmlns:v="urn:schemas-microsoft-com:vml" xmlns:wp14="http://schemas.microsoft.com/office/word/2010/wordprocessingDrawing" xmlns:wp="http://schemas.openxmlformats.org/drawingml/2006/wordprocessingDrawing" xmlns:w10="urn:schemas-microsoft-com:office:word" xmlns:w="http://schemas.openxmlformats.org/wordprocessingml/2006/main" xmlns:w14="http://schemas.microsoft.com/office/word/2010/wordml" xmlns:w15="http://schemas.microsoft.com/office/word/2012/wordml" xmlns:w16cid="http://schemas.microsoft.com/office/word/2016/wordml/cid" xmlns:w16se="http://schemas.microsoft.com/office/word/2015/wordml/symex" xmlns:wpg="http://schemas.microsoft.com/office/word/2010/wordprocessingGroup" xmlns:wpi="http://schemas.microsoft.com/office/word/2010/wordprocessingInk" xmlns:wne="http://schemas.microsoft.com/office/word/2006/wordml" xmlns:wps="http://schemas.microsoft.com/office/word/2010/wordprocessingShape" mc:Ignorable="w14 w15 w16se w16cid wp14">
+<w:endnotes xmlns:wpc="http://schemas.microsoft.com/office/word/2010/wordprocessingCanvas" xmlns:cx="http://schemas.microsoft.com/office/drawing/2014/chartex" xmlns:cx1="http://schemas.microsoft.com/office/drawing/2015/9/8/chartex" xmlns:mc="http://schemas.openxmlformats.org/markup-compatibility/2006" xmlns:o="urn:schemas-microsoft-com:office:office" xmlns:r="http://schemas.openxmlformats.org/officeDocument/2006/relationships" xmlns:m="http://schemas.openxmlformats.org/officeDocument/2006/math" xmlns:v="urn:schemas-microsoft-com:vml" xmlns:wp14="http://schemas.microsoft.com/office/word/2010/wordprocessingDrawing" xmlns:wp="http://schemas.openxmlformats.org/drawingml/2006/wordprocessingDrawing" xmlns:w10="urn:schemas-microsoft-com:office:word" xmlns:w="http://schemas.openxmlformats.org/wordprocessingml/2006/main" xmlns:w14="http://schemas.microsoft.com/office/word/2010/wordml" xmlns:w15="http://schemas.microsoft.com/office/word/2012/wordml" xmlns:w16se="http://schemas.microsoft.com/office/word/2015/wordml/symex" xmlns:wpg="http://schemas.microsoft.com/office/word/2010/wordprocessingGroup" xmlns:wpi="http://schemas.microsoft.com/office/word/2010/wordprocessingInk" xmlns:wne="http://schemas.microsoft.com/office/word/2006/wordml" xmlns:wps="http://schemas.microsoft.com/office/word/2010/wordprocessingShape" mc:Ignorable="w14 w15 w16se wp14">
   <w:endnote w:type="separator" w:id="-1">
     <w:p>
       <w:r>
@@ -30170,7 +30300,7 @@
 </file>
 
 <file path=word/footnotes.xml><?xml version="1.0" encoding="utf-8"?>
-<w:footnotes xmlns:wpc="http://schemas.microsoft.com/office/word/2010/wordprocessingCanvas" xmlns:cx="http://schemas.microsoft.com/office/drawing/2014/chartex" xmlns:cx1="http://schemas.microsoft.com/office/drawing/2015/9/8/chartex" xmlns:cx2="http://schemas.microsoft.com/office/drawing/2015/10/21/chartex" xmlns:cx3="http://schemas.microsoft.com/office/drawing/2016/5/9/chartex" xmlns:cx4="http://schemas.microsoft.com/office/drawing/2016/5/10/chartex" xmlns:cx5="http://schemas.microsoft.com/office/drawing/2016/5/11/chartex" xmlns:cx6="http://schemas.microsoft.com/office/drawing/2016/5/12/chartex" xmlns:cx7="http://schemas.microsoft.com/office/drawing/2016/5/13/chartex" xmlns:cx8="http://schemas.microsoft.com/office/drawing/2016/5/14/chartex" xmlns:mc="http://schemas.openxmlformats.org/markup-compatibility/2006" xmlns:aink="http://schemas.microsoft.com/office/drawing/2016/ink" xmlns:am3d="http://schemas.microsoft.com/office/drawing/2017/model3d" xmlns:o="urn:schemas-microsoft-com:office:office" xmlns:r="http://schemas.openxmlformats.org/officeDocument/2006/relationships" xmlns:m="http://schemas.openxmlformats.org/officeDocument/2006/math" xmlns:v="urn:schemas-microsoft-com:vml" xmlns:wp14="http://schemas.microsoft.com/office/word/2010/wordprocessingDrawing" xmlns:wp="http://schemas.openxmlformats.org/drawingml/2006/wordprocessingDrawing" xmlns:w10="urn:schemas-microsoft-com:office:word" xmlns:w="http://schemas.openxmlformats.org/wordprocessingml/2006/main" xmlns:w14="http://schemas.microsoft.com/office/word/2010/wordml" xmlns:w15="http://schemas.microsoft.com/office/word/2012/wordml" xmlns:w16cid="http://schemas.microsoft.com/office/word/2016/wordml/cid" xmlns:w16se="http://schemas.microsoft.com/office/word/2015/wordml/symex" xmlns:wpg="http://schemas.microsoft.com/office/word/2010/wordprocessingGroup" xmlns:wpi="http://schemas.microsoft.com/office/word/2010/wordprocessingInk" xmlns:wne="http://schemas.microsoft.com/office/word/2006/wordml" xmlns:wps="http://schemas.microsoft.com/office/word/2010/wordprocessingShape" mc:Ignorable="w14 w15 w16se w16cid wp14">
+<w:footnotes xmlns:wpc="http://schemas.microsoft.com/office/word/2010/wordprocessingCanvas" xmlns:cx="http://schemas.microsoft.com/office/drawing/2014/chartex" xmlns:cx1="http://schemas.microsoft.com/office/drawing/2015/9/8/chartex" xmlns:mc="http://schemas.openxmlformats.org/markup-compatibility/2006" xmlns:o="urn:schemas-microsoft-com:office:office" xmlns:r="http://schemas.openxmlformats.org/officeDocument/2006/relationships" xmlns:m="http://schemas.openxmlformats.org/officeDocument/2006/math" xmlns:v="urn:schemas-microsoft-com:vml" xmlns:wp14="http://schemas.microsoft.com/office/word/2010/wordprocessingDrawing" xmlns:wp="http://schemas.openxmlformats.org/drawingml/2006/wordprocessingDrawing" xmlns:w10="urn:schemas-microsoft-com:office:word" xmlns:w="http://schemas.openxmlformats.org/wordprocessingml/2006/main" xmlns:w14="http://schemas.microsoft.com/office/word/2010/wordml" xmlns:w15="http://schemas.microsoft.com/office/word/2012/wordml" xmlns:w16se="http://schemas.microsoft.com/office/word/2015/wordml/symex" xmlns:wpg="http://schemas.microsoft.com/office/word/2010/wordprocessingGroup" xmlns:wpi="http://schemas.microsoft.com/office/word/2010/wordprocessingInk" xmlns:wne="http://schemas.microsoft.com/office/word/2006/wordml" xmlns:wps="http://schemas.microsoft.com/office/word/2010/wordprocessingShape" mc:Ignorable="w14 w15 w16se wp14">
   <w:footnote w:type="separator" w:id="-1">
     <w:p>
       <w:r>
@@ -30189,7 +30319,7 @@
 </file>
 
 <file path=word/header1.xml><?xml version="1.0" encoding="utf-8"?>
-<w:hdr xmlns:wpc="http://schemas.microsoft.com/office/word/2010/wordprocessingCanvas" xmlns:cx="http://schemas.microsoft.com/office/drawing/2014/chartex" xmlns:cx1="http://schemas.microsoft.com/office/drawing/2015/9/8/chartex" xmlns:cx2="http://schemas.microsoft.com/office/drawing/2015/10/21/chartex" xmlns:cx3="http://schemas.microsoft.com/office/drawing/2016/5/9/chartex" xmlns:cx4="http://schemas.microsoft.com/office/drawing/2016/5/10/chartex" xmlns:cx5="http://schemas.microsoft.com/office/drawing/2016/5/11/chartex" xmlns:cx6="http://schemas.microsoft.com/office/drawing/2016/5/12/chartex" xmlns:cx7="http://schemas.microsoft.com/office/drawing/2016/5/13/chartex" xmlns:cx8="http://schemas.microsoft.com/office/drawing/2016/5/14/chartex" xmlns:mc="http://schemas.openxmlformats.org/markup-compatibility/2006" xmlns:aink="http://schemas.microsoft.com/office/drawing/2016/ink" xmlns:am3d="http://schemas.microsoft.com/office/drawing/2017/model3d" xmlns:o="urn:schemas-microsoft-com:office:office" xmlns:r="http://schemas.openxmlformats.org/officeDocument/2006/relationships" xmlns:m="http://schemas.openxmlformats.org/officeDocument/2006/math" xmlns:v="urn:schemas-microsoft-com:vml" xmlns:wp14="http://schemas.microsoft.com/office/word/2010/wordprocessingDrawing" xmlns:wp="http://schemas.openxmlformats.org/drawingml/2006/wordprocessingDrawing" xmlns:w10="urn:schemas-microsoft-com:office:word" xmlns:w="http://schemas.openxmlformats.org/wordprocessingml/2006/main" xmlns:w14="http://schemas.microsoft.com/office/word/2010/wordml" xmlns:w15="http://schemas.microsoft.com/office/word/2012/wordml" xmlns:w16cid="http://schemas.microsoft.com/office/word/2016/wordml/cid" xmlns:w16se="http://schemas.microsoft.com/office/word/2015/wordml/symex" xmlns:wpg="http://schemas.microsoft.com/office/word/2010/wordprocessingGroup" xmlns:wpi="http://schemas.microsoft.com/office/word/2010/wordprocessingInk" xmlns:wne="http://schemas.microsoft.com/office/word/2006/wordml" xmlns:wps="http://schemas.microsoft.com/office/word/2010/wordprocessingShape" mc:Ignorable="w14 w15 w16se w16cid wp14">
+<w:hdr xmlns:wpc="http://schemas.microsoft.com/office/word/2010/wordprocessingCanvas" xmlns:cx="http://schemas.microsoft.com/office/drawing/2014/chartex" xmlns:cx1="http://schemas.microsoft.com/office/drawing/2015/9/8/chartex" xmlns:mc="http://schemas.openxmlformats.org/markup-compatibility/2006" xmlns:o="urn:schemas-microsoft-com:office:office" xmlns:r="http://schemas.openxmlformats.org/officeDocument/2006/relationships" xmlns:m="http://schemas.openxmlformats.org/officeDocument/2006/math" xmlns:v="urn:schemas-microsoft-com:vml" xmlns:wp14="http://schemas.microsoft.com/office/word/2010/wordprocessingDrawing" xmlns:wp="http://schemas.openxmlformats.org/drawingml/2006/wordprocessingDrawing" xmlns:w10="urn:schemas-microsoft-com:office:word" xmlns:w="http://schemas.openxmlformats.org/wordprocessingml/2006/main" xmlns:w14="http://schemas.microsoft.com/office/word/2010/wordml" xmlns:w15="http://schemas.microsoft.com/office/word/2012/wordml" xmlns:w16se="http://schemas.microsoft.com/office/word/2015/wordml/symex" xmlns:wpg="http://schemas.microsoft.com/office/word/2010/wordprocessingGroup" xmlns:wpi="http://schemas.microsoft.com/office/word/2010/wordprocessingInk" xmlns:wne="http://schemas.microsoft.com/office/word/2006/wordml" xmlns:wps="http://schemas.microsoft.com/office/word/2010/wordprocessingShape" mc:Ignorable="w14 w15 w16se wp14">
   <w:p>
     <w:pPr>
       <w:pStyle w:val="En-tte"/>
@@ -30267,7 +30397,7 @@
 </file>
 
 <file path=word/numbering.xml><?xml version="1.0" encoding="utf-8"?>
-<w:numbering xmlns:wpc="http://schemas.microsoft.com/office/word/2010/wordprocessingCanvas" xmlns:cx="http://schemas.microsoft.com/office/drawing/2014/chartex" xmlns:cx1="http://schemas.microsoft.com/office/drawing/2015/9/8/chartex" xmlns:cx2="http://schemas.microsoft.com/office/drawing/2015/10/21/chartex" xmlns:cx3="http://schemas.microsoft.com/office/drawing/2016/5/9/chartex" xmlns:cx4="http://schemas.microsoft.com/office/drawing/2016/5/10/chartex" xmlns:cx5="http://schemas.microsoft.com/office/drawing/2016/5/11/chartex" xmlns:cx6="http://schemas.microsoft.com/office/drawing/2016/5/12/chartex" xmlns:cx7="http://schemas.microsoft.com/office/drawing/2016/5/13/chartex" xmlns:cx8="http://schemas.microsoft.com/office/drawing/2016/5/14/chartex" xmlns:mc="http://schemas.openxmlformats.org/markup-compatibility/2006" xmlns:aink="http://schemas.microsoft.com/office/drawing/2016/ink" xmlns:am3d="http://schemas.microsoft.com/office/drawing/2017/model3d" xmlns:o="urn:schemas-microsoft-com:office:office" xmlns:r="http://schemas.openxmlformats.org/officeDocument/2006/relationships" xmlns:m="http://schemas.openxmlformats.org/officeDocument/2006/math" xmlns:v="urn:schemas-microsoft-com:vml" xmlns:wp14="http://schemas.microsoft.com/office/word/2010/wordprocessingDrawing" xmlns:wp="http://schemas.openxmlformats.org/drawingml/2006/wordprocessingDrawing" xmlns:w10="urn:schemas-microsoft-com:office:word" xmlns:w="http://schemas.openxmlformats.org/wordprocessingml/2006/main" xmlns:w14="http://schemas.microsoft.com/office/word/2010/wordml" xmlns:w15="http://schemas.microsoft.com/office/word/2012/wordml" xmlns:w16cid="http://schemas.microsoft.com/office/word/2016/wordml/cid" xmlns:w16se="http://schemas.microsoft.com/office/word/2015/wordml/symex" xmlns:wpg="http://schemas.microsoft.com/office/word/2010/wordprocessingGroup" xmlns:wpi="http://schemas.microsoft.com/office/word/2010/wordprocessingInk" xmlns:wne="http://schemas.microsoft.com/office/word/2006/wordml" xmlns:wps="http://schemas.microsoft.com/office/word/2010/wordprocessingShape" mc:Ignorable="w14 w15 w16se w16cid wp14">
+<w:numbering xmlns:wpc="http://schemas.microsoft.com/office/word/2010/wordprocessingCanvas" xmlns:cx="http://schemas.microsoft.com/office/drawing/2014/chartex" xmlns:cx1="http://schemas.microsoft.com/office/drawing/2015/9/8/chartex" xmlns:mc="http://schemas.openxmlformats.org/markup-compatibility/2006" xmlns:o="urn:schemas-microsoft-com:office:office" xmlns:r="http://schemas.openxmlformats.org/officeDocument/2006/relationships" xmlns:m="http://schemas.openxmlformats.org/officeDocument/2006/math" xmlns:v="urn:schemas-microsoft-com:vml" xmlns:wp14="http://schemas.microsoft.com/office/word/2010/wordprocessingDrawing" xmlns:wp="http://schemas.openxmlformats.org/drawingml/2006/wordprocessingDrawing" xmlns:w10="urn:schemas-microsoft-com:office:word" xmlns:w="http://schemas.openxmlformats.org/wordprocessingml/2006/main" xmlns:w14="http://schemas.microsoft.com/office/word/2010/wordml" xmlns:w15="http://schemas.microsoft.com/office/word/2012/wordml" xmlns:w16se="http://schemas.microsoft.com/office/word/2015/wordml/symex" xmlns:wpg="http://schemas.microsoft.com/office/word/2010/wordprocessingGroup" xmlns:wpi="http://schemas.microsoft.com/office/word/2010/wordprocessingInk" xmlns:wne="http://schemas.microsoft.com/office/word/2006/wordml" xmlns:wps="http://schemas.microsoft.com/office/word/2010/wordprocessingShape" mc:Ignorable="w14 w15 w16se wp14">
   <w:abstractNum w:abstractNumId="0" w15:restartNumberingAfterBreak="0">
     <w:nsid w:val="0EFE49C9"/>
     <w:multiLevelType w:val="hybridMultilevel"/>
@@ -31424,7 +31554,7 @@
 </file>
 
 <file path=word/styles.xml><?xml version="1.0" encoding="utf-8"?>
-<w:styles xmlns:mc="http://schemas.openxmlformats.org/markup-compatibility/2006" xmlns:r="http://schemas.openxmlformats.org/officeDocument/2006/relationships" xmlns:w="http://schemas.openxmlformats.org/wordprocessingml/2006/main" xmlns:w14="http://schemas.microsoft.com/office/word/2010/wordml" xmlns:w15="http://schemas.microsoft.com/office/word/2012/wordml" xmlns:w16cid="http://schemas.microsoft.com/office/word/2016/wordml/cid" xmlns:w16se="http://schemas.microsoft.com/office/word/2015/wordml/symex" mc:Ignorable="w14 w15 w16se w16cid">
+<w:styles xmlns:mc="http://schemas.openxmlformats.org/markup-compatibility/2006" xmlns:r="http://schemas.openxmlformats.org/officeDocument/2006/relationships" xmlns:w="http://schemas.openxmlformats.org/wordprocessingml/2006/main" xmlns:w14="http://schemas.microsoft.com/office/word/2010/wordml" xmlns:w15="http://schemas.microsoft.com/office/word/2012/wordml" xmlns:w16se="http://schemas.microsoft.com/office/word/2015/wordml/symex" mc:Ignorable="w14 w15 w16se">
   <w:docDefaults>
     <w:rPrDefault>
       <w:rPr>
@@ -31436,7 +31566,7 @@
     </w:rPrDefault>
     <w:pPrDefault/>
   </w:docDefaults>
-  <w:latentStyles w:defLockedState="0" w:defUIPriority="99" w:defSemiHidden="0" w:defUnhideWhenUsed="0" w:defQFormat="0" w:count="377">
+  <w:latentStyles w:defLockedState="0" w:defUIPriority="99" w:defSemiHidden="0" w:defUnhideWhenUsed="0" w:defQFormat="0" w:count="371">
     <w:lsdException w:name="Normal" w:uiPriority="0" w:qFormat="1"/>
     <w:lsdException w:name="heading 1" w:uiPriority="9" w:qFormat="1"/>
     <w:lsdException w:name="heading 2" w:semiHidden="1" w:uiPriority="9" w:unhideWhenUsed="1" w:qFormat="1"/>
@@ -31808,12 +31938,6 @@
     <w:lsdException w:name="List Table 5 Dark Accent 6" w:uiPriority="50"/>
     <w:lsdException w:name="List Table 6 Colorful Accent 6" w:uiPriority="51"/>
     <w:lsdException w:name="List Table 7 Colorful Accent 6" w:uiPriority="52"/>
-    <w:lsdException w:name="Mention" w:semiHidden="1" w:unhideWhenUsed="1"/>
-    <w:lsdException w:name="Smart Hyperlink" w:semiHidden="1" w:unhideWhenUsed="1"/>
-    <w:lsdException w:name="Hashtag" w:semiHidden="1" w:unhideWhenUsed="1"/>
-    <w:lsdException w:name="Unresolved Mention" w:semiHidden="1" w:unhideWhenUsed="1"/>
-    <w:lsdException w:name="Smart Link" w:semiHidden="1" w:unhideWhenUsed="1"/>
-    <w:lsdException w:name="Smart Link Error" w:semiHidden="1" w:unhideWhenUsed="1"/>
   </w:latentStyles>
   <w:style w:type="paragraph" w:default="1" w:styleId="Normal">
     <w:name w:val="Normal"/>
@@ -32529,7 +32653,7 @@
 </file>
 
 <file path=customXml/itemProps1.xml><?xml version="1.0" encoding="utf-8"?>
-<ds:datastoreItem xmlns:ds="http://schemas.openxmlformats.org/officeDocument/2006/customXml" ds:itemID="{CB6D3169-9086-FE4D-9B61-C5A0D96FFB84}">
+<ds:datastoreItem xmlns:ds="http://schemas.openxmlformats.org/officeDocument/2006/customXml" ds:itemID="{F6069648-81D9-4AB0-A1C4-BC6CE445CC04}">
   <ds:schemaRefs>
     <ds:schemaRef ds:uri="http://schemas.openxmlformats.org/officeDocument/2006/bibliography"/>
   </ds:schemaRefs>

</xml_diff>